<commit_message>
Updated resume 75 ATS
</commit_message>
<xml_diff>
--- a/Harsh_Pandya_Resume.docx
+++ b/Harsh_Pandya_Resume.docx
@@ -16,15 +16,15 @@
         <w:jc w:val="center"/>
         <w:rPr>
           <w:rFonts w:ascii="Times New Roman" w:hAnsi="Times New Roman" w:cs="Times New Roman"/>
-          <w:sz w:val="34"/>
-          <w:szCs w:val="34"/>
-        </w:rPr>
-      </w:pPr>
-      <w:r>
-        <w:rPr>
-          <w:rFonts w:ascii="Times New Roman" w:hAnsi="Times New Roman" w:cs="Times New Roman"/>
-          <w:sz w:val="34"/>
-          <w:szCs w:val="34"/>
+          <w:sz w:val="32"/>
+          <w:szCs w:val="32"/>
+        </w:rPr>
+      </w:pPr>
+      <w:r>
+        <w:rPr>
+          <w:rFonts w:ascii="Times New Roman" w:hAnsi="Times New Roman" w:cs="Times New Roman"/>
+          <w:sz w:val="32"/>
+          <w:szCs w:val="32"/>
         </w:rPr>
         <w:t xml:space="preserve">Harsh Nainesh Pandya </w:t>
       </w:r>
@@ -184,14 +184,14 @@
           <w:right w:val="nil"/>
           <w:between w:val="nil"/>
         </w:pBdr>
-        <w:spacing w:before="6" w:line="240" w:lineRule="auto"/>
+        <w:spacing w:line="240" w:lineRule="auto"/>
         <w:rPr>
           <w:rFonts w:ascii="Times New Roman" w:hAnsi="Times New Roman" w:cs="Times New Roman"/>
           <w:b/>
           <w:bCs/>
           <w:iCs/>
-          <w:sz w:val="26"/>
-          <w:szCs w:val="26"/>
+          <w:sz w:val="24"/>
+          <w:szCs w:val="24"/>
         </w:rPr>
       </w:pPr>
       <w:r>
@@ -200,8 +200,8 @@
           <w:b/>
           <w:bCs/>
           <w:iCs/>
-          <w:sz w:val="26"/>
-          <w:szCs w:val="26"/>
+          <w:sz w:val="24"/>
+          <w:szCs w:val="24"/>
         </w:rPr>
         <w:t>Professional Summary</w:t>
       </w:r>
@@ -216,7 +216,7 @@
           <w:right w:val="nil"/>
           <w:between w:val="nil"/>
         </w:pBdr>
-        <w:spacing w:before="6" w:line="240" w:lineRule="auto"/>
+        <w:spacing w:line="240" w:lineRule="auto"/>
         <w:rPr>
           <w:rFonts w:ascii="Times New Roman" w:hAnsi="Times New Roman" w:cs="Times New Roman"/>
           <w:b/>
@@ -232,6 +232,112 @@
         </w:rPr>
         <w:pict w14:anchorId="4EA936C2">
           <v:rect id="_x0000_i1025" style="width:0;height:1.5pt" o:hralign="center" o:hrstd="t" o:hr="t" fillcolor="#a0a0a0" stroked="f"/>
+        </w:pict>
+      </w:r>
+    </w:p>
+    <w:p>
+      <w:pPr>
+        <w:widowControl w:val="0"/>
+        <w:pBdr>
+          <w:top w:val="nil"/>
+          <w:left w:val="nil"/>
+          <w:bottom w:val="nil"/>
+          <w:right w:val="nil"/>
+          <w:between w:val="nil"/>
+        </w:pBdr>
+        <w:spacing w:before="10" w:after="100" w:line="240" w:lineRule="auto"/>
+        <w:ind w:left="14"/>
+        <w:rPr>
+          <w:rFonts w:ascii="Times New Roman" w:hAnsi="Times New Roman" w:cs="Times New Roman"/>
+          <w:iCs/>
+        </w:rPr>
+      </w:pPr>
+      <w:r>
+        <w:rPr>
+          <w:rFonts w:ascii="Times New Roman" w:hAnsi="Times New Roman" w:cs="Times New Roman"/>
+          <w:iCs/>
+        </w:rPr>
+        <w:t xml:space="preserve">DevOps &amp; Software Engineer with 3+ years of experience in developing Java web applications, architecting DevOps workflows, and leading financial system migrations. </w:t>
+      </w:r>
+      <w:r>
+        <w:rPr>
+          <w:rFonts w:ascii="Times New Roman" w:hAnsi="Times New Roman" w:cs="Times New Roman"/>
+          <w:iCs/>
+        </w:rPr>
+        <w:t>Achieved</w:t>
+      </w:r>
+      <w:r>
+        <w:rPr>
+          <w:rFonts w:ascii="Times New Roman" w:hAnsi="Times New Roman" w:cs="Times New Roman"/>
+          <w:iCs/>
+        </w:rPr>
+        <w:t xml:space="preserve"> </w:t>
+      </w:r>
+      <w:r>
+        <w:rPr>
+          <w:rFonts w:ascii="Times New Roman" w:hAnsi="Times New Roman" w:cs="Times New Roman"/>
+          <w:iCs/>
+        </w:rPr>
+        <w:t>1 million</w:t>
+      </w:r>
+      <w:r>
+        <w:rPr>
+          <w:rFonts w:ascii="Times New Roman" w:hAnsi="Times New Roman" w:cs="Times New Roman"/>
+          <w:iCs/>
+        </w:rPr>
+        <w:t xml:space="preserve"> annually</w:t>
+      </w:r>
+      <w:r>
+        <w:rPr>
+          <w:rFonts w:ascii="Times New Roman" w:hAnsi="Times New Roman" w:cs="Times New Roman"/>
+          <w:iCs/>
+        </w:rPr>
+        <w:t xml:space="preserve"> savings</w:t>
+      </w:r>
+      <w:r>
+        <w:rPr>
+          <w:rFonts w:ascii="Times New Roman" w:hAnsi="Times New Roman" w:cs="Times New Roman"/>
+          <w:iCs/>
+        </w:rPr>
+        <w:t xml:space="preserve"> and reduced manual effort by 80% through in-house development and automation.</w:t>
+      </w:r>
+    </w:p>
+    <w:p>
+      <w:pPr>
+        <w:widowControl w:val="0"/>
+        <w:pBdr>
+          <w:top w:val="nil"/>
+          <w:left w:val="nil"/>
+          <w:bottom w:val="nil"/>
+          <w:right w:val="nil"/>
+          <w:between w:val="nil"/>
+        </w:pBdr>
+        <w:spacing w:before="10" w:line="240" w:lineRule="auto"/>
+        <w:ind w:left="14"/>
+        <w:rPr>
+          <w:rFonts w:ascii="Times New Roman" w:hAnsi="Times New Roman" w:cs="Times New Roman"/>
+          <w:sz w:val="26"/>
+          <w:szCs w:val="26"/>
+        </w:rPr>
+      </w:pPr>
+      <w:r>
+        <w:rPr>
+          <w:rFonts w:ascii="Times New Roman" w:hAnsi="Times New Roman" w:cs="Times New Roman"/>
+          <w:b/>
+          <w:bCs/>
+          <w:sz w:val="24"/>
+          <w:szCs w:val="24"/>
+        </w:rPr>
+        <w:t>Skills</w:t>
+      </w:r>
+      <w:r>
+        <w:rPr>
+          <w:rFonts w:ascii="Times New Roman" w:hAnsi="Times New Roman" w:cs="Times New Roman"/>
+          <w:sz w:val="26"/>
+          <w:szCs w:val="26"/>
+        </w:rPr>
+        <w:pict w14:anchorId="45F16B02">
+          <v:rect id="_x0000_i1026" style="width:0;height:1.5pt" o:hralign="center" o:hrstd="t" o:hr="t" fillcolor="#a0a0a0" stroked="f"/>
         </w:pict>
       </w:r>
     </w:p>
@@ -249,71 +355,36 @@
         <w:jc w:val="both"/>
         <w:rPr>
           <w:rFonts w:ascii="Times New Roman" w:hAnsi="Times New Roman" w:cs="Times New Roman"/>
-          <w:iCs/>
-        </w:rPr>
-      </w:pPr>
-      <w:r>
-        <w:rPr>
-          <w:rFonts w:ascii="Times New Roman" w:hAnsi="Times New Roman" w:cs="Times New Roman"/>
-          <w:iCs/>
-        </w:rPr>
-        <w:t>DevOps &amp; Software Engineer with over 3 years of</w:t>
-      </w:r>
-      <w:r>
-        <w:rPr>
-          <w:rFonts w:ascii="Times New Roman" w:hAnsi="Times New Roman" w:cs="Times New Roman"/>
-          <w:iCs/>
-        </w:rPr>
-        <w:t xml:space="preserve"> </w:t>
-      </w:r>
-      <w:r>
-        <w:rPr>
-          <w:rFonts w:ascii="Times New Roman" w:hAnsi="Times New Roman" w:cs="Times New Roman"/>
-          <w:iCs/>
-        </w:rPr>
-        <w:t>experience in developing high-performance Java web applications and APIs,</w:t>
-      </w:r>
-      <w:r>
-        <w:rPr>
-          <w:rFonts w:ascii="Times New Roman" w:hAnsi="Times New Roman" w:cs="Times New Roman"/>
-          <w:iCs/>
-        </w:rPr>
-        <w:t xml:space="preserve"> </w:t>
-      </w:r>
-      <w:r>
-        <w:rPr>
-          <w:rFonts w:ascii="Times New Roman" w:hAnsi="Times New Roman" w:cs="Times New Roman"/>
-          <w:iCs/>
-        </w:rPr>
-        <w:t>architecting DevOps workflows, and leading the transition from vendor to in-house financial</w:t>
-      </w:r>
-      <w:r>
-        <w:rPr>
-          <w:rFonts w:ascii="Times New Roman" w:hAnsi="Times New Roman" w:cs="Times New Roman"/>
-          <w:iCs/>
-        </w:rPr>
-        <w:t xml:space="preserve"> </w:t>
-      </w:r>
-      <w:r>
-        <w:rPr>
-          <w:rFonts w:ascii="Times New Roman" w:hAnsi="Times New Roman" w:cs="Times New Roman"/>
-          <w:iCs/>
-        </w:rPr>
-        <w:t>systems. Seeking to apply my technical expertise and problem-solving skills to drive</w:t>
-      </w:r>
-      <w:r>
-        <w:rPr>
-          <w:rFonts w:ascii="Times New Roman" w:hAnsi="Times New Roman" w:cs="Times New Roman"/>
-          <w:iCs/>
-        </w:rPr>
-        <w:t xml:space="preserve"> </w:t>
-      </w:r>
-      <w:r>
-        <w:rPr>
-          <w:rFonts w:ascii="Times New Roman" w:hAnsi="Times New Roman" w:cs="Times New Roman"/>
-          <w:iCs/>
-        </w:rPr>
-        <w:t>success in a challenging engineering role.</w:t>
+          <w:bCs/>
+        </w:rPr>
+      </w:pPr>
+      <w:r>
+        <w:rPr>
+          <w:rFonts w:ascii="Times New Roman" w:hAnsi="Times New Roman" w:cs="Times New Roman"/>
+          <w:b/>
+        </w:rPr>
+        <w:t>Programming Languages</w:t>
+      </w:r>
+      <w:r>
+        <w:rPr>
+          <w:rFonts w:ascii="Times New Roman" w:hAnsi="Times New Roman" w:cs="Times New Roman"/>
+          <w:bCs/>
+        </w:rPr>
+        <w:t>: Java, Python, JavaScript, SQL, Shell Scripting, HTML, CSS, Thymeleaf</w:t>
+      </w:r>
+      <w:r>
+        <w:rPr>
+          <w:rFonts w:ascii="Times New Roman" w:hAnsi="Times New Roman" w:cs="Times New Roman"/>
+          <w:bCs/>
+        </w:rPr>
+        <w:t>, JSP, JSF</w:t>
+      </w:r>
+      <w:r>
+        <w:rPr>
+          <w:rFonts w:ascii="Times New Roman" w:hAnsi="Times New Roman" w:cs="Times New Roman"/>
+          <w:bCs/>
+        </w:rPr>
+        <w:t>.</w:t>
       </w:r>
     </w:p>
     <w:p>
@@ -330,47 +401,29 @@
         <w:jc w:val="both"/>
         <w:rPr>
           <w:rFonts w:ascii="Times New Roman" w:hAnsi="Times New Roman" w:cs="Times New Roman"/>
-          <w:iCs/>
-        </w:rPr>
-      </w:pPr>
-    </w:p>
-    <w:p>
-      <w:pPr>
-        <w:widowControl w:val="0"/>
-        <w:pBdr>
-          <w:top w:val="nil"/>
-          <w:left w:val="nil"/>
-          <w:bottom w:val="nil"/>
-          <w:right w:val="nil"/>
-          <w:between w:val="nil"/>
-        </w:pBdr>
-        <w:spacing w:before="10" w:line="240" w:lineRule="auto"/>
-        <w:ind w:left="14"/>
-        <w:rPr>
-          <w:rFonts w:ascii="Times New Roman" w:hAnsi="Times New Roman" w:cs="Times New Roman"/>
-          <w:sz w:val="26"/>
-          <w:szCs w:val="26"/>
-        </w:rPr>
-      </w:pPr>
-      <w:r>
-        <w:rPr>
-          <w:rFonts w:ascii="Times New Roman" w:hAnsi="Times New Roman" w:cs="Times New Roman"/>
-          <w:b/>
-          <w:bCs/>
-          <w:sz w:val="26"/>
-          <w:szCs w:val="26"/>
-        </w:rPr>
-        <w:t>Skills</w:t>
-      </w:r>
-      <w:r>
-        <w:rPr>
-          <w:rFonts w:ascii="Times New Roman" w:hAnsi="Times New Roman" w:cs="Times New Roman"/>
-          <w:sz w:val="26"/>
-          <w:szCs w:val="26"/>
-        </w:rPr>
-        <w:pict w14:anchorId="45F16B02">
-          <v:rect id="_x0000_i1026" style="width:0;height:1.5pt" o:hralign="center" o:hrstd="t" o:hr="t" fillcolor="#a0a0a0" stroked="f"/>
-        </w:pict>
+          <w:bCs/>
+        </w:rPr>
+      </w:pPr>
+      <w:r>
+        <w:rPr>
+          <w:rFonts w:ascii="Times New Roman" w:hAnsi="Times New Roman" w:cs="Times New Roman"/>
+          <w:b/>
+        </w:rPr>
+        <w:t>Frameworks</w:t>
+      </w:r>
+      <w:r>
+        <w:rPr>
+          <w:rFonts w:ascii="Times New Roman" w:hAnsi="Times New Roman" w:cs="Times New Roman"/>
+          <w:bCs/>
+        </w:rPr>
+        <w:t>: Spring Boot, Spring, Hibernate, Jersey Restful Java APIs, Microservices</w:t>
+      </w:r>
+      <w:r>
+        <w:rPr>
+          <w:rFonts w:ascii="Times New Roman" w:hAnsi="Times New Roman" w:cs="Times New Roman"/>
+          <w:bCs/>
+        </w:rPr>
+        <w:t>.</w:t>
       </w:r>
     </w:p>
     <w:p>
@@ -395,14 +448,109 @@
           <w:rFonts w:ascii="Times New Roman" w:hAnsi="Times New Roman" w:cs="Times New Roman"/>
           <w:b/>
         </w:rPr>
-        <w:t>Programming Languages</w:t>
-      </w:r>
-      <w:r>
-        <w:rPr>
-          <w:rFonts w:ascii="Times New Roman" w:hAnsi="Times New Roman" w:cs="Times New Roman"/>
-          <w:bCs/>
-        </w:rPr>
-        <w:t>: Java, Python, JavaScript, SQL, Shell Scripting, HTML, CSS, Thymeleaf</w:t>
+        <w:t>Tools</w:t>
+      </w:r>
+      <w:r>
+        <w:rPr>
+          <w:rFonts w:ascii="Times New Roman" w:hAnsi="Times New Roman" w:cs="Times New Roman"/>
+          <w:bCs/>
+        </w:rPr>
+        <w:t xml:space="preserve">: PrimeFaces, Oracle SQL Developer, </w:t>
+      </w:r>
+      <w:r>
+        <w:rPr>
+          <w:rFonts w:ascii="Times New Roman" w:hAnsi="Times New Roman" w:cs="Times New Roman"/>
+          <w:bCs/>
+        </w:rPr>
+        <w:t>SSMS</w:t>
+      </w:r>
+      <w:r>
+        <w:rPr>
+          <w:rFonts w:ascii="Times New Roman" w:hAnsi="Times New Roman" w:cs="Times New Roman"/>
+          <w:bCs/>
+        </w:rPr>
+        <w:t xml:space="preserve">, </w:t>
+      </w:r>
+      <w:r>
+        <w:rPr>
+          <w:rFonts w:ascii="Times New Roman" w:hAnsi="Times New Roman" w:cs="Times New Roman"/>
+          <w:bCs/>
+        </w:rPr>
+        <w:t xml:space="preserve">Maven, </w:t>
+      </w:r>
+      <w:r>
+        <w:rPr>
+          <w:rFonts w:ascii="Times New Roman" w:hAnsi="Times New Roman" w:cs="Times New Roman"/>
+          <w:bCs/>
+        </w:rPr>
+        <w:t xml:space="preserve">Apache Kafka, </w:t>
+      </w:r>
+      <w:r>
+        <w:rPr>
+          <w:rFonts w:ascii="Times New Roman" w:hAnsi="Times New Roman" w:cs="Times New Roman"/>
+          <w:bCs/>
+        </w:rPr>
+        <w:t xml:space="preserve">SVN, </w:t>
+      </w:r>
+      <w:r>
+        <w:rPr>
+          <w:rFonts w:ascii="Times New Roman" w:hAnsi="Times New Roman" w:cs="Times New Roman"/>
+          <w:bCs/>
+        </w:rPr>
+        <w:t>Git, GitHub, Jenkins, Docker, Linux,</w:t>
+      </w:r>
+      <w:r>
+        <w:rPr>
+          <w:rFonts w:ascii="Times New Roman" w:hAnsi="Times New Roman" w:cs="Times New Roman"/>
+          <w:bCs/>
+        </w:rPr>
+        <w:t xml:space="preserve"> CodeQL</w:t>
+      </w:r>
+      <w:r>
+        <w:rPr>
+          <w:rFonts w:ascii="Times New Roman" w:hAnsi="Times New Roman" w:cs="Times New Roman"/>
+          <w:bCs/>
+        </w:rPr>
+        <w:t>.</w:t>
+      </w:r>
+    </w:p>
+    <w:p>
+      <w:pPr>
+        <w:widowControl w:val="0"/>
+        <w:pBdr>
+          <w:top w:val="nil"/>
+          <w:left w:val="nil"/>
+          <w:bottom w:val="nil"/>
+          <w:right w:val="nil"/>
+          <w:between w:val="nil"/>
+        </w:pBdr>
+        <w:spacing w:after="100" w:line="240" w:lineRule="auto"/>
+        <w:jc w:val="both"/>
+        <w:rPr>
+          <w:rFonts w:ascii="Times New Roman" w:hAnsi="Times New Roman" w:cs="Times New Roman"/>
+          <w:bCs/>
+        </w:rPr>
+      </w:pPr>
+      <w:r>
+        <w:rPr>
+          <w:rFonts w:ascii="Times New Roman" w:hAnsi="Times New Roman" w:cs="Times New Roman"/>
+          <w:b/>
+        </w:rPr>
+        <w:t xml:space="preserve">Microsoft Tools: </w:t>
+      </w:r>
+      <w:r>
+        <w:rPr>
+          <w:rFonts w:ascii="Times New Roman" w:hAnsi="Times New Roman" w:cs="Times New Roman"/>
+          <w:bCs/>
+        </w:rPr>
+        <w:t>Word, Excel, PowerPoint, Teams, Power BI, Power Automate, Power Virtual Agents</w:t>
+      </w:r>
+      <w:r>
+        <w:rPr>
+          <w:rFonts w:ascii="Times New Roman" w:hAnsi="Times New Roman" w:cs="Times New Roman"/>
+          <w:bCs/>
+        </w:rPr>
+        <w:t>.</w:t>
       </w:r>
     </w:p>
     <w:p>
@@ -416,170 +564,6 @@
           <w:between w:val="nil"/>
         </w:pBdr>
         <w:spacing w:line="240" w:lineRule="auto"/>
-        <w:jc w:val="both"/>
-        <w:rPr>
-          <w:rFonts w:ascii="Times New Roman" w:hAnsi="Times New Roman" w:cs="Times New Roman"/>
-          <w:bCs/>
-        </w:rPr>
-      </w:pPr>
-      <w:r>
-        <w:rPr>
-          <w:rFonts w:ascii="Times New Roman" w:hAnsi="Times New Roman" w:cs="Times New Roman"/>
-          <w:b/>
-        </w:rPr>
-        <w:t>Frameworks</w:t>
-      </w:r>
-      <w:r>
-        <w:rPr>
-          <w:rFonts w:ascii="Times New Roman" w:hAnsi="Times New Roman" w:cs="Times New Roman"/>
-          <w:bCs/>
-        </w:rPr>
-        <w:t>: Spring Boot, Spring, Hibernate, Jersey Restful Java APIs, Microservices</w:t>
-      </w:r>
-    </w:p>
-    <w:p>
-      <w:pPr>
-        <w:widowControl w:val="0"/>
-        <w:pBdr>
-          <w:top w:val="nil"/>
-          <w:left w:val="nil"/>
-          <w:bottom w:val="nil"/>
-          <w:right w:val="nil"/>
-          <w:between w:val="nil"/>
-        </w:pBdr>
-        <w:spacing w:line="240" w:lineRule="auto"/>
-        <w:jc w:val="both"/>
-        <w:rPr>
-          <w:rFonts w:ascii="Times New Roman" w:hAnsi="Times New Roman" w:cs="Times New Roman"/>
-          <w:bCs/>
-        </w:rPr>
-      </w:pPr>
-      <w:r>
-        <w:rPr>
-          <w:rFonts w:ascii="Times New Roman" w:hAnsi="Times New Roman" w:cs="Times New Roman"/>
-          <w:b/>
-        </w:rPr>
-        <w:t>Tools</w:t>
-      </w:r>
-      <w:r>
-        <w:rPr>
-          <w:rFonts w:ascii="Times New Roman" w:hAnsi="Times New Roman" w:cs="Times New Roman"/>
-          <w:bCs/>
-        </w:rPr>
-        <w:t xml:space="preserve">: PrimeFaces, Oracle SQL Developer, </w:t>
-      </w:r>
-      <w:r>
-        <w:rPr>
-          <w:rFonts w:ascii="Times New Roman" w:hAnsi="Times New Roman" w:cs="Times New Roman"/>
-          <w:bCs/>
-        </w:rPr>
-        <w:t>SSMS</w:t>
-      </w:r>
-      <w:r>
-        <w:rPr>
-          <w:rFonts w:ascii="Times New Roman" w:hAnsi="Times New Roman" w:cs="Times New Roman"/>
-          <w:bCs/>
-        </w:rPr>
-        <w:t xml:space="preserve">, </w:t>
-      </w:r>
-      <w:r>
-        <w:rPr>
-          <w:rFonts w:ascii="Times New Roman" w:hAnsi="Times New Roman" w:cs="Times New Roman"/>
-          <w:bCs/>
-        </w:rPr>
-        <w:t xml:space="preserve">Maven, </w:t>
-      </w:r>
-      <w:r>
-        <w:rPr>
-          <w:rFonts w:ascii="Times New Roman" w:hAnsi="Times New Roman" w:cs="Times New Roman"/>
-          <w:bCs/>
-        </w:rPr>
-        <w:t xml:space="preserve">Apache Kafka, </w:t>
-      </w:r>
-      <w:r>
-        <w:rPr>
-          <w:rFonts w:ascii="Times New Roman" w:hAnsi="Times New Roman" w:cs="Times New Roman"/>
-          <w:bCs/>
-        </w:rPr>
-        <w:t xml:space="preserve">SVN, </w:t>
-      </w:r>
-      <w:r>
-        <w:rPr>
-          <w:rFonts w:ascii="Times New Roman" w:hAnsi="Times New Roman" w:cs="Times New Roman"/>
-          <w:bCs/>
-        </w:rPr>
-        <w:t>Git, GitHub, Jenkins, Docker, Linux,</w:t>
-      </w:r>
-      <w:r>
-        <w:rPr>
-          <w:rFonts w:ascii="Times New Roman" w:hAnsi="Times New Roman" w:cs="Times New Roman"/>
-          <w:bCs/>
-        </w:rPr>
-        <w:t xml:space="preserve"> CodeQL</w:t>
-      </w:r>
-    </w:p>
-    <w:p>
-      <w:pPr>
-        <w:widowControl w:val="0"/>
-        <w:pBdr>
-          <w:top w:val="nil"/>
-          <w:left w:val="nil"/>
-          <w:bottom w:val="nil"/>
-          <w:right w:val="nil"/>
-          <w:between w:val="nil"/>
-        </w:pBdr>
-        <w:spacing w:line="240" w:lineRule="auto"/>
-        <w:jc w:val="both"/>
-        <w:rPr>
-          <w:rFonts w:ascii="Times New Roman" w:hAnsi="Times New Roman" w:cs="Times New Roman"/>
-          <w:bCs/>
-        </w:rPr>
-      </w:pPr>
-      <w:r>
-        <w:rPr>
-          <w:rFonts w:ascii="Times New Roman" w:hAnsi="Times New Roman" w:cs="Times New Roman"/>
-          <w:b/>
-        </w:rPr>
-        <w:t xml:space="preserve">Microsoft Tools: </w:t>
-      </w:r>
-      <w:r>
-        <w:rPr>
-          <w:rFonts w:ascii="Times New Roman" w:hAnsi="Times New Roman" w:cs="Times New Roman"/>
-          <w:bCs/>
-        </w:rPr>
-        <w:t>Word, Excel, PowerPoint, Teams, Power BI, Power Automate, Power Virtual Agents</w:t>
-      </w:r>
-    </w:p>
-    <w:p>
-      <w:pPr>
-        <w:widowControl w:val="0"/>
-        <w:pBdr>
-          <w:top w:val="nil"/>
-          <w:left w:val="nil"/>
-          <w:bottom w:val="nil"/>
-          <w:right w:val="nil"/>
-          <w:between w:val="nil"/>
-        </w:pBdr>
-        <w:spacing w:line="240" w:lineRule="auto"/>
-        <w:rPr>
-          <w:rFonts w:ascii="Times New Roman" w:hAnsi="Times New Roman" w:cs="Times New Roman"/>
-          <w:bCs/>
-          <w:sz w:val="19"/>
-          <w:szCs w:val="19"/>
-        </w:rPr>
-      </w:pPr>
-    </w:p>
-    <w:p>
-      <w:pPr>
-        <w:widowControl w:val="0"/>
-        <w:pBdr>
-          <w:top w:val="nil"/>
-          <w:left w:val="nil"/>
-          <w:bottom w:val="nil"/>
-          <w:right w:val="nil"/>
-          <w:between w:val="nil"/>
-        </w:pBdr>
-        <w:spacing w:line="240" w:lineRule="auto"/>
         <w:rPr>
           <w:rFonts w:ascii="Times New Roman" w:hAnsi="Times New Roman" w:cs="Times New Roman"/>
           <w:sz w:val="26"/>
@@ -590,8 +574,8 @@
         <w:rPr>
           <w:rFonts w:ascii="Times New Roman" w:hAnsi="Times New Roman" w:cs="Times New Roman"/>
           <w:b/>
-          <w:sz w:val="26"/>
-          <w:szCs w:val="26"/>
+          <w:sz w:val="24"/>
+          <w:szCs w:val="24"/>
         </w:rPr>
         <w:t>Work Experience</w:t>
       </w:r>
@@ -722,6 +706,608 @@
           <w:rFonts w:ascii="Times New Roman" w:hAnsi="Times New Roman" w:cs="Times New Roman"/>
         </w:rPr>
         <w:t xml:space="preserve">July 2021 - Present </w:t>
+      </w:r>
+    </w:p>
+    <w:p>
+      <w:pPr>
+        <w:widowControl w:val="0"/>
+        <w:pBdr>
+          <w:top w:val="nil"/>
+          <w:left w:val="nil"/>
+          <w:bottom w:val="nil"/>
+          <w:right w:val="nil"/>
+          <w:between w:val="nil"/>
+        </w:pBdr>
+        <w:spacing w:before="39" w:line="240" w:lineRule="auto"/>
+        <w:jc w:val="both"/>
+        <w:rPr>
+          <w:rFonts w:ascii="Times New Roman" w:hAnsi="Times New Roman" w:cs="Times New Roman"/>
+          <w:b/>
+          <w:bCs/>
+          <w:u w:val="single"/>
+        </w:rPr>
+      </w:pPr>
+      <w:r>
+        <w:rPr>
+          <w:rFonts w:ascii="Times New Roman" w:hAnsi="Times New Roman" w:cs="Times New Roman"/>
+          <w:b/>
+          <w:bCs/>
+          <w:u w:val="single"/>
+        </w:rPr>
+        <w:t>Zentivize System</w:t>
+      </w:r>
+    </w:p>
+    <w:p>
+      <w:pPr>
+        <w:pStyle w:val="ListParagraph"/>
+        <w:widowControl w:val="0"/>
+        <w:numPr>
+          <w:ilvl w:val="0"/>
+          <w:numId w:val="4"/>
+        </w:numPr>
+        <w:pBdr>
+          <w:top w:val="nil"/>
+          <w:left w:val="nil"/>
+          <w:bottom w:val="nil"/>
+          <w:right w:val="nil"/>
+          <w:between w:val="nil"/>
+        </w:pBdr>
+        <w:spacing w:before="39" w:line="240" w:lineRule="auto"/>
+        <w:ind w:left="360"/>
+        <w:jc w:val="both"/>
+        <w:rPr>
+          <w:rFonts w:ascii="Times New Roman" w:hAnsi="Times New Roman" w:cs="Times New Roman"/>
+        </w:rPr>
+      </w:pPr>
+      <w:r>
+        <w:rPr>
+          <w:rFonts w:ascii="Times New Roman" w:hAnsi="Times New Roman" w:cs="Times New Roman"/>
+        </w:rPr>
+        <w:t xml:space="preserve">Developed the in-house Zentivize system for Financial Inclusion, Loan Against Property, Home Loan, and Vehicle Loans, automating vendor commission payouts </w:t>
+      </w:r>
+      <w:r>
+        <w:rPr>
+          <w:rFonts w:ascii="Times New Roman" w:hAnsi="Times New Roman" w:cs="Times New Roman"/>
+        </w:rPr>
+        <w:t>(~</w:t>
+      </w:r>
+      <w:r>
+        <w:rPr>
+          <w:rFonts w:ascii="Times New Roman" w:hAnsi="Times New Roman" w:cs="Times New Roman"/>
+        </w:rPr>
+        <w:t>400-500 million monthly</w:t>
+      </w:r>
+      <w:r>
+        <w:rPr>
+          <w:rFonts w:ascii="Times New Roman" w:hAnsi="Times New Roman" w:cs="Times New Roman"/>
+        </w:rPr>
+        <w:t>)</w:t>
+      </w:r>
+      <w:r>
+        <w:rPr>
+          <w:rFonts w:ascii="Times New Roman" w:hAnsi="Times New Roman" w:cs="Times New Roman"/>
+        </w:rPr>
+        <w:t>, cutting manual effort by 95%.</w:t>
+      </w:r>
+    </w:p>
+    <w:p>
+      <w:pPr>
+        <w:pStyle w:val="ListParagraph"/>
+        <w:widowControl w:val="0"/>
+        <w:numPr>
+          <w:ilvl w:val="0"/>
+          <w:numId w:val="4"/>
+        </w:numPr>
+        <w:pBdr>
+          <w:top w:val="nil"/>
+          <w:left w:val="nil"/>
+          <w:bottom w:val="nil"/>
+          <w:right w:val="nil"/>
+          <w:between w:val="nil"/>
+        </w:pBdr>
+        <w:spacing w:before="39" w:line="240" w:lineRule="auto"/>
+        <w:ind w:left="360"/>
+        <w:jc w:val="both"/>
+        <w:rPr>
+          <w:rFonts w:ascii="Times New Roman" w:hAnsi="Times New Roman" w:cs="Times New Roman"/>
+        </w:rPr>
+      </w:pPr>
+      <w:r>
+        <w:rPr>
+          <w:rFonts w:ascii="Times New Roman" w:hAnsi="Times New Roman" w:cs="Times New Roman"/>
+        </w:rPr>
+        <w:t xml:space="preserve">For FI, processing ~ </w:t>
+      </w:r>
+      <w:r>
+        <w:rPr>
+          <w:rFonts w:ascii="Times New Roman" w:hAnsi="Times New Roman" w:cs="Times New Roman"/>
+        </w:rPr>
+        <w:t>4</w:t>
+      </w:r>
+      <w:r>
+        <w:rPr>
+          <w:rFonts w:ascii="Times New Roman" w:hAnsi="Times New Roman" w:cs="Times New Roman"/>
+        </w:rPr>
+        <w:t xml:space="preserve"> million records </w:t>
+      </w:r>
+      <w:r>
+        <w:rPr>
+          <w:rFonts w:ascii="Times New Roman" w:hAnsi="Times New Roman" w:cs="Times New Roman"/>
+        </w:rPr>
+        <w:t>were</w:t>
+      </w:r>
+      <w:r>
+        <w:rPr>
+          <w:rFonts w:ascii="Times New Roman" w:hAnsi="Times New Roman" w:cs="Times New Roman"/>
+        </w:rPr>
+        <w:t xml:space="preserve"> reduced from 15-20 days of manual work to just 10-15 minutes of calculation. Similarly, for HL, LAP, and Vehicle Loans, processing ~1</w:t>
+      </w:r>
+      <w:r>
+        <w:rPr>
+          <w:rFonts w:ascii="Times New Roman" w:hAnsi="Times New Roman" w:cs="Times New Roman"/>
+        </w:rPr>
+        <w:t>0</w:t>
+      </w:r>
+      <w:r>
+        <w:rPr>
+          <w:rFonts w:ascii="Times New Roman" w:hAnsi="Times New Roman" w:cs="Times New Roman"/>
+        </w:rPr>
+        <w:t>0</w:t>
+      </w:r>
+      <w:r>
+        <w:rPr>
+          <w:rFonts w:ascii="Times New Roman" w:hAnsi="Times New Roman" w:cs="Times New Roman"/>
+        </w:rPr>
+        <w:t>,</w:t>
+      </w:r>
+      <w:r>
+        <w:rPr>
+          <w:rFonts w:ascii="Times New Roman" w:hAnsi="Times New Roman" w:cs="Times New Roman"/>
+        </w:rPr>
+        <w:t>000</w:t>
+      </w:r>
+      <w:r>
+        <w:rPr>
+          <w:rFonts w:ascii="Times New Roman" w:hAnsi="Times New Roman" w:cs="Times New Roman"/>
+        </w:rPr>
+        <w:t xml:space="preserve"> records, which previously required 3-4 days, now takes less than a minute.</w:t>
+      </w:r>
+      <w:r>
+        <w:rPr>
+          <w:rFonts w:ascii="Times New Roman" w:hAnsi="Times New Roman" w:cs="Times New Roman"/>
+        </w:rPr>
+        <w:t xml:space="preserve"> </w:t>
+      </w:r>
+    </w:p>
+    <w:p>
+      <w:pPr>
+        <w:pStyle w:val="ListParagraph"/>
+        <w:widowControl w:val="0"/>
+        <w:numPr>
+          <w:ilvl w:val="0"/>
+          <w:numId w:val="4"/>
+        </w:numPr>
+        <w:pBdr>
+          <w:top w:val="nil"/>
+          <w:left w:val="nil"/>
+          <w:bottom w:val="nil"/>
+          <w:right w:val="nil"/>
+          <w:between w:val="nil"/>
+        </w:pBdr>
+        <w:spacing w:before="39" w:line="240" w:lineRule="auto"/>
+        <w:ind w:left="360"/>
+        <w:jc w:val="both"/>
+        <w:rPr>
+          <w:rFonts w:ascii="Times New Roman" w:hAnsi="Times New Roman" w:cs="Times New Roman"/>
+        </w:rPr>
+      </w:pPr>
+      <w:r>
+        <w:rPr>
+          <w:rFonts w:ascii="Times New Roman" w:hAnsi="Times New Roman" w:cs="Times New Roman"/>
+        </w:rPr>
+        <w:t xml:space="preserve">The in-house system replaced </w:t>
+      </w:r>
+      <w:r>
+        <w:rPr>
+          <w:rFonts w:ascii="Times New Roman" w:hAnsi="Times New Roman" w:cs="Times New Roman"/>
+        </w:rPr>
+        <w:t xml:space="preserve">a </w:t>
+      </w:r>
+      <w:r>
+        <w:rPr>
+          <w:rFonts w:ascii="Times New Roman" w:hAnsi="Times New Roman" w:cs="Times New Roman"/>
+        </w:rPr>
+        <w:t xml:space="preserve">costly SaaS vendor solution model, achieving </w:t>
+      </w:r>
+      <w:r>
+        <w:rPr>
+          <w:rFonts w:ascii="Times New Roman" w:hAnsi="Times New Roman" w:cs="Times New Roman"/>
+        </w:rPr>
+        <w:t>significant</w:t>
+      </w:r>
+      <w:r>
+        <w:rPr>
+          <w:rFonts w:ascii="Times New Roman" w:hAnsi="Times New Roman" w:cs="Times New Roman"/>
+        </w:rPr>
+        <w:t xml:space="preserve"> </w:t>
+      </w:r>
+      <w:r>
+        <w:rPr>
+          <w:rFonts w:ascii="Times New Roman" w:hAnsi="Times New Roman" w:cs="Times New Roman"/>
+        </w:rPr>
+        <w:t>cost saving</w:t>
+      </w:r>
+      <w:r>
+        <w:rPr>
+          <w:rFonts w:ascii="Times New Roman" w:hAnsi="Times New Roman" w:cs="Times New Roman"/>
+        </w:rPr>
+        <w:t>s</w:t>
+      </w:r>
+      <w:r>
+        <w:rPr>
+          <w:rFonts w:ascii="Times New Roman" w:hAnsi="Times New Roman" w:cs="Times New Roman"/>
+        </w:rPr>
+        <w:t xml:space="preserve"> (~1 million yearly)</w:t>
+      </w:r>
+      <w:r>
+        <w:rPr>
+          <w:rFonts w:ascii="Times New Roman" w:hAnsi="Times New Roman" w:cs="Times New Roman"/>
+        </w:rPr>
+        <w:t xml:space="preserve"> and mitigat</w:t>
+      </w:r>
+      <w:r>
+        <w:rPr>
+          <w:rFonts w:ascii="Times New Roman" w:hAnsi="Times New Roman" w:cs="Times New Roman"/>
+        </w:rPr>
+        <w:t>ing</w:t>
+      </w:r>
+      <w:r>
+        <w:rPr>
+          <w:rFonts w:ascii="Times New Roman" w:hAnsi="Times New Roman" w:cs="Times New Roman"/>
+        </w:rPr>
+        <w:t xml:space="preserve"> RBI audit.</w:t>
+      </w:r>
+    </w:p>
+    <w:p>
+      <w:pPr>
+        <w:widowControl w:val="0"/>
+        <w:pBdr>
+          <w:top w:val="nil"/>
+          <w:left w:val="nil"/>
+          <w:bottom w:val="nil"/>
+          <w:right w:val="nil"/>
+          <w:between w:val="nil"/>
+        </w:pBdr>
+        <w:spacing w:before="39" w:line="240" w:lineRule="auto"/>
+        <w:jc w:val="both"/>
+        <w:rPr>
+          <w:rFonts w:ascii="Times New Roman" w:hAnsi="Times New Roman" w:cs="Times New Roman"/>
+          <w:b/>
+          <w:bCs/>
+          <w:u w:val="single"/>
+        </w:rPr>
+      </w:pPr>
+      <w:r>
+        <w:rPr>
+          <w:rFonts w:ascii="Times New Roman" w:hAnsi="Times New Roman" w:cs="Times New Roman"/>
+          <w:b/>
+          <w:bCs/>
+          <w:u w:val="single"/>
+        </w:rPr>
+        <w:t>DevOps Transformation</w:t>
+      </w:r>
+    </w:p>
+    <w:p>
+      <w:pPr>
+        <w:pStyle w:val="ListParagraph"/>
+        <w:widowControl w:val="0"/>
+        <w:numPr>
+          <w:ilvl w:val="0"/>
+          <w:numId w:val="6"/>
+        </w:numPr>
+        <w:pBdr>
+          <w:top w:val="nil"/>
+          <w:left w:val="nil"/>
+          <w:bottom w:val="nil"/>
+          <w:right w:val="nil"/>
+          <w:between w:val="nil"/>
+        </w:pBdr>
+        <w:spacing w:before="39" w:line="240" w:lineRule="auto"/>
+        <w:ind w:left="360"/>
+        <w:jc w:val="both"/>
+        <w:rPr>
+          <w:rFonts w:ascii="Times New Roman" w:hAnsi="Times New Roman" w:cs="Times New Roman"/>
+          <w:b/>
+          <w:bCs/>
+          <w:u w:val="single"/>
+        </w:rPr>
+      </w:pPr>
+      <w:r>
+        <w:rPr>
+          <w:rFonts w:ascii="Times New Roman" w:hAnsi="Times New Roman" w:cs="Times New Roman"/>
+        </w:rPr>
+        <w:t xml:space="preserve">Architected DevOps workflows, migrated from SVN to GitHub Enterprise. </w:t>
+      </w:r>
+      <w:r>
+        <w:rPr>
+          <w:rFonts w:ascii="Times New Roman" w:hAnsi="Times New Roman" w:cs="Times New Roman"/>
+        </w:rPr>
+        <w:t>Enhanced</w:t>
+      </w:r>
+      <w:r>
+        <w:rPr>
+          <w:rFonts w:ascii="Times New Roman" w:hAnsi="Times New Roman" w:cs="Times New Roman"/>
+        </w:rPr>
+        <w:t xml:space="preserve"> GitHub pre-receive hooks to enforce code compliance and </w:t>
+      </w:r>
+      <w:r>
+        <w:rPr>
+          <w:rFonts w:ascii="Times New Roman" w:hAnsi="Times New Roman" w:cs="Times New Roman"/>
+        </w:rPr>
+        <w:t>scripted CI</w:t>
+      </w:r>
+      <w:r>
+        <w:rPr>
+          <w:rFonts w:ascii="Times New Roman" w:hAnsi="Times New Roman" w:cs="Times New Roman"/>
+        </w:rPr>
+        <w:t>/</w:t>
+      </w:r>
+      <w:r>
+        <w:rPr>
+          <w:rFonts w:ascii="Times New Roman" w:hAnsi="Times New Roman" w:cs="Times New Roman"/>
+        </w:rPr>
+        <w:t xml:space="preserve">CD pipeline using </w:t>
+      </w:r>
+      <w:r>
+        <w:rPr>
+          <w:rFonts w:ascii="Times New Roman" w:hAnsi="Times New Roman" w:cs="Times New Roman"/>
+        </w:rPr>
+        <w:t>Jenkins</w:t>
+      </w:r>
+      <w:r>
+        <w:rPr>
+          <w:rFonts w:ascii="Times New Roman" w:hAnsi="Times New Roman" w:cs="Times New Roman"/>
+        </w:rPr>
+        <w:t xml:space="preserve"> for</w:t>
+      </w:r>
+      <w:r>
+        <w:rPr>
+          <w:rFonts w:ascii="Times New Roman" w:hAnsi="Times New Roman" w:cs="Times New Roman"/>
+        </w:rPr>
+        <w:t xml:space="preserve"> 2</w:t>
+      </w:r>
+      <w:r>
+        <w:rPr>
+          <w:rFonts w:ascii="Times New Roman" w:hAnsi="Times New Roman" w:cs="Times New Roman"/>
+        </w:rPr>
+        <w:t>1</w:t>
+      </w:r>
+      <w:r>
+        <w:rPr>
+          <w:rFonts w:ascii="Times New Roman" w:hAnsi="Times New Roman" w:cs="Times New Roman"/>
+        </w:rPr>
+        <w:t xml:space="preserve"> </w:t>
+      </w:r>
+      <w:r>
+        <w:rPr>
+          <w:rFonts w:ascii="Times New Roman" w:hAnsi="Times New Roman" w:cs="Times New Roman"/>
+        </w:rPr>
+        <w:t>J</w:t>
+      </w:r>
+      <w:r>
+        <w:rPr>
+          <w:rFonts w:ascii="Times New Roman" w:hAnsi="Times New Roman" w:cs="Times New Roman"/>
+        </w:rPr>
+        <w:t>ava-based</w:t>
+      </w:r>
+      <w:r>
+        <w:rPr>
+          <w:rFonts w:ascii="Times New Roman" w:hAnsi="Times New Roman" w:cs="Times New Roman"/>
+        </w:rPr>
+        <w:t xml:space="preserve"> web</w:t>
+      </w:r>
+      <w:r>
+        <w:rPr>
+          <w:rFonts w:ascii="Times New Roman" w:hAnsi="Times New Roman" w:cs="Times New Roman"/>
+        </w:rPr>
+        <w:t xml:space="preserve"> application</w:t>
+      </w:r>
+      <w:r>
+        <w:rPr>
+          <w:rFonts w:ascii="Times New Roman" w:hAnsi="Times New Roman" w:cs="Times New Roman"/>
+        </w:rPr>
+        <w:t>s</w:t>
+      </w:r>
+      <w:r>
+        <w:rPr>
+          <w:rFonts w:ascii="Times New Roman" w:hAnsi="Times New Roman" w:cs="Times New Roman"/>
+        </w:rPr>
+        <w:t>.</w:t>
+      </w:r>
+      <w:r>
+        <w:rPr>
+          <w:rFonts w:ascii="Times New Roman" w:hAnsi="Times New Roman" w:cs="Times New Roman"/>
+        </w:rPr>
+        <w:t xml:space="preserve"> </w:t>
+      </w:r>
+    </w:p>
+    <w:p>
+      <w:pPr>
+        <w:pStyle w:val="ListParagraph"/>
+        <w:widowControl w:val="0"/>
+        <w:numPr>
+          <w:ilvl w:val="0"/>
+          <w:numId w:val="6"/>
+        </w:numPr>
+        <w:pBdr>
+          <w:top w:val="nil"/>
+          <w:left w:val="nil"/>
+          <w:bottom w:val="nil"/>
+          <w:right w:val="nil"/>
+          <w:between w:val="nil"/>
+        </w:pBdr>
+        <w:spacing w:before="39" w:line="240" w:lineRule="auto"/>
+        <w:ind w:left="360"/>
+        <w:jc w:val="both"/>
+        <w:rPr>
+          <w:rFonts w:ascii="Times New Roman" w:hAnsi="Times New Roman" w:cs="Times New Roman"/>
+          <w:b/>
+          <w:bCs/>
+          <w:u w:val="single"/>
+        </w:rPr>
+      </w:pPr>
+      <w:r>
+        <w:rPr>
+          <w:rFonts w:ascii="Times New Roman" w:hAnsi="Times New Roman" w:cs="Times New Roman"/>
+        </w:rPr>
+        <w:t>Eliminated a manual deployment process that previously took 1-2 days by automating it, reducing deployment time to just 3-5 minutes.</w:t>
+      </w:r>
+    </w:p>
+    <w:p>
+      <w:pPr>
+        <w:pStyle w:val="ListParagraph"/>
+        <w:widowControl w:val="0"/>
+        <w:numPr>
+          <w:ilvl w:val="0"/>
+          <w:numId w:val="6"/>
+        </w:numPr>
+        <w:pBdr>
+          <w:top w:val="nil"/>
+          <w:left w:val="nil"/>
+          <w:bottom w:val="nil"/>
+          <w:right w:val="nil"/>
+          <w:between w:val="nil"/>
+        </w:pBdr>
+        <w:spacing w:before="39" w:line="240" w:lineRule="auto"/>
+        <w:ind w:left="360"/>
+        <w:jc w:val="both"/>
+        <w:rPr>
+          <w:rFonts w:ascii="Times New Roman" w:hAnsi="Times New Roman" w:cs="Times New Roman"/>
+          <w:b/>
+          <w:bCs/>
+          <w:u w:val="single"/>
+        </w:rPr>
+      </w:pPr>
+      <w:r>
+        <w:rPr>
+          <w:rFonts w:ascii="Times New Roman" w:hAnsi="Times New Roman" w:cs="Times New Roman"/>
+        </w:rPr>
+        <w:t>Constructed shell script</w:t>
+      </w:r>
+      <w:r>
+        <w:rPr>
+          <w:rFonts w:ascii="Times New Roman" w:hAnsi="Times New Roman" w:cs="Times New Roman"/>
+        </w:rPr>
+        <w:t>s</w:t>
+      </w:r>
+      <w:r>
+        <w:rPr>
+          <w:rFonts w:ascii="Times New Roman" w:hAnsi="Times New Roman" w:cs="Times New Roman"/>
+        </w:rPr>
+        <w:t xml:space="preserve"> </w:t>
+      </w:r>
+      <w:r>
+        <w:rPr>
+          <w:rFonts w:ascii="Times New Roman" w:hAnsi="Times New Roman" w:cs="Times New Roman"/>
+        </w:rPr>
+        <w:t>that</w:t>
+      </w:r>
+      <w:r>
+        <w:rPr>
+          <w:rFonts w:ascii="Times New Roman" w:hAnsi="Times New Roman" w:cs="Times New Roman"/>
+        </w:rPr>
+        <w:t xml:space="preserve"> automated repository migration </w:t>
+      </w:r>
+      <w:r>
+        <w:rPr>
+          <w:rFonts w:ascii="Times New Roman" w:hAnsi="Times New Roman" w:cs="Times New Roman"/>
+        </w:rPr>
+        <w:t>redu</w:t>
+      </w:r>
+      <w:r>
+        <w:rPr>
+          <w:rFonts w:ascii="Times New Roman" w:hAnsi="Times New Roman" w:cs="Times New Roman"/>
+        </w:rPr>
+        <w:t>c</w:t>
+      </w:r>
+      <w:r>
+        <w:rPr>
+          <w:rFonts w:ascii="Times New Roman" w:hAnsi="Times New Roman" w:cs="Times New Roman"/>
+        </w:rPr>
+        <w:t>ing</w:t>
+      </w:r>
+      <w:r>
+        <w:rPr>
+          <w:rFonts w:ascii="Times New Roman" w:hAnsi="Times New Roman" w:cs="Times New Roman"/>
+        </w:rPr>
+        <w:t xml:space="preserve"> the estimation of manual migration from 3-4 months to ~1 month.</w:t>
+      </w:r>
+    </w:p>
+    <w:p>
+      <w:pPr>
+        <w:pStyle w:val="ListParagraph"/>
+        <w:widowControl w:val="0"/>
+        <w:numPr>
+          <w:ilvl w:val="0"/>
+          <w:numId w:val="6"/>
+        </w:numPr>
+        <w:pBdr>
+          <w:top w:val="nil"/>
+          <w:left w:val="nil"/>
+          <w:bottom w:val="nil"/>
+          <w:right w:val="nil"/>
+          <w:between w:val="nil"/>
+        </w:pBdr>
+        <w:spacing w:before="39" w:line="240" w:lineRule="auto"/>
+        <w:ind w:left="360"/>
+        <w:jc w:val="both"/>
+        <w:rPr>
+          <w:rFonts w:ascii="Times New Roman" w:hAnsi="Times New Roman" w:cs="Times New Roman"/>
+          <w:b/>
+          <w:bCs/>
+          <w:u w:val="single"/>
+        </w:rPr>
+      </w:pPr>
+      <w:r>
+        <w:rPr>
+          <w:rFonts w:ascii="Times New Roman" w:hAnsi="Times New Roman" w:cs="Times New Roman"/>
+        </w:rPr>
+        <w:t>Eliminated loopholes in the release management process by transitioning from SVN to GitHub</w:t>
+      </w:r>
+      <w:r>
+        <w:rPr>
+          <w:rFonts w:ascii="Times New Roman" w:hAnsi="Times New Roman" w:cs="Times New Roman"/>
+        </w:rPr>
+        <w:t>.</w:t>
+      </w:r>
+    </w:p>
+    <w:p>
+      <w:pPr>
+        <w:widowControl w:val="0"/>
+        <w:pBdr>
+          <w:top w:val="nil"/>
+          <w:left w:val="nil"/>
+          <w:bottom w:val="nil"/>
+          <w:right w:val="nil"/>
+          <w:between w:val="nil"/>
+        </w:pBdr>
+        <w:spacing w:before="39" w:line="240" w:lineRule="auto"/>
+        <w:jc w:val="both"/>
+        <w:rPr>
+          <w:rFonts w:ascii="Times New Roman" w:hAnsi="Times New Roman" w:cs="Times New Roman"/>
+          <w:b/>
+          <w:bCs/>
+          <w:u w:val="single"/>
+        </w:rPr>
+      </w:pPr>
+      <w:r>
+        <w:rPr>
+          <w:rFonts w:ascii="Times New Roman" w:hAnsi="Times New Roman" w:cs="Times New Roman"/>
+          <w:b/>
+          <w:bCs/>
+          <w:u w:val="single"/>
+        </w:rPr>
+        <w:t>PDF Generator API</w:t>
       </w:r>
     </w:p>
     <w:p>
@@ -740,7 +1326,7 @@
           <w:between w:val="nil"/>
         </w:pBdr>
         <w:spacing w:before="39" w:line="240" w:lineRule="auto"/>
-        <w:ind w:left="504"/>
+        <w:ind w:left="360"/>
         <w:jc w:val="both"/>
         <w:rPr>
           <w:rFonts w:ascii="Times New Roman" w:hAnsi="Times New Roman" w:cs="Times New Roman"/>
@@ -749,46 +1335,14 @@
       <w:r>
         <w:rPr>
           <w:rFonts w:ascii="Times New Roman" w:hAnsi="Times New Roman" w:cs="Times New Roman"/>
-          <w:b/>
-          <w:bCs/>
-        </w:rPr>
-        <w:t>Java REST API Development</w:t>
-      </w:r>
-      <w:r>
-        <w:rPr>
-          <w:rFonts w:ascii="Times New Roman" w:hAnsi="Times New Roman" w:cs="Times New Roman"/>
-        </w:rPr>
-        <w:t xml:space="preserve">: </w:t>
-      </w:r>
-      <w:r>
-        <w:rPr>
-          <w:rFonts w:ascii="Times New Roman" w:hAnsi="Times New Roman" w:cs="Times New Roman"/>
-        </w:rPr>
-        <w:t>Developed a high-performance Java REST API using Jersey and iText to dynamically replace PDF placeholders, replacing the existing iReport tool (Jasper JRXML files). This new API resolves issues with dynamic PDF values and significantly speeds up PDF generation for customers, processing requests in ~300-400 m</w:t>
-      </w:r>
-      <w:r>
-        <w:rPr>
-          <w:rFonts w:ascii="Times New Roman" w:hAnsi="Times New Roman" w:cs="Times New Roman"/>
-        </w:rPr>
-        <w:t>illi</w:t>
-      </w:r>
-      <w:r>
-        <w:rPr>
-          <w:rFonts w:ascii="Times New Roman" w:hAnsi="Times New Roman" w:cs="Times New Roman"/>
-        </w:rPr>
-        <w:t>s</w:t>
-      </w:r>
-      <w:r>
-        <w:rPr>
-          <w:rFonts w:ascii="Times New Roman" w:hAnsi="Times New Roman" w:cs="Times New Roman"/>
-        </w:rPr>
-        <w:t>econds</w:t>
-      </w:r>
-      <w:r>
-        <w:rPr>
-          <w:rFonts w:ascii="Times New Roman" w:hAnsi="Times New Roman" w:cs="Times New Roman"/>
-        </w:rPr>
-        <w:t>.</w:t>
+        </w:rPr>
+        <w:t>Created</w:t>
+      </w:r>
+      <w:r>
+        <w:rPr>
+          <w:rFonts w:ascii="Times New Roman" w:hAnsi="Times New Roman" w:cs="Times New Roman"/>
+        </w:rPr>
+        <w:t xml:space="preserve"> a high-performance Java REST API using Jersey and iText to replace PDF placeholders, replacing the existing iReport tool (Jasper JRXML files).</w:t>
       </w:r>
     </w:p>
     <w:p>
@@ -807,7 +1361,7 @@
           <w:between w:val="nil"/>
         </w:pBdr>
         <w:spacing w:before="39" w:line="240" w:lineRule="auto"/>
-        <w:ind w:left="504"/>
+        <w:ind w:left="360"/>
         <w:jc w:val="both"/>
         <w:rPr>
           <w:rFonts w:ascii="Times New Roman" w:hAnsi="Times New Roman" w:cs="Times New Roman"/>
@@ -816,49 +1370,14 @@
       <w:r>
         <w:rPr>
           <w:rFonts w:ascii="Times New Roman" w:hAnsi="Times New Roman" w:cs="Times New Roman"/>
-          <w:b/>
-          <w:bCs/>
-        </w:rPr>
-        <w:t>Zentivize System</w:t>
-      </w:r>
-      <w:r>
-        <w:rPr>
-          <w:rFonts w:ascii="Times New Roman" w:hAnsi="Times New Roman" w:cs="Times New Roman"/>
-        </w:rPr>
-        <w:t>: Led the development of the in-house Zentivize system for FI (Financial Inclusion), LAP (Loan Against Property), HL (Home Loan), and Vehicle Loans.</w:t>
-      </w:r>
-      <w:r>
-        <w:t xml:space="preserve"> </w:t>
-      </w:r>
-      <w:r>
-        <w:rPr>
-          <w:rFonts w:ascii="Times New Roman" w:hAnsi="Times New Roman" w:cs="Times New Roman"/>
-        </w:rPr>
-        <w:t>Automated complex vendor commission payouts</w:t>
-      </w:r>
-      <w:r>
-        <w:rPr>
-          <w:rFonts w:ascii="Times New Roman" w:hAnsi="Times New Roman" w:cs="Times New Roman"/>
-        </w:rPr>
-        <w:t xml:space="preserve"> </w:t>
-      </w:r>
-      <w:r>
-        <w:rPr>
-          <w:rFonts w:ascii="Times New Roman" w:hAnsi="Times New Roman" w:cs="Times New Roman"/>
-        </w:rPr>
-        <w:t>reducing manual effort significantly</w:t>
-      </w:r>
-      <w:r>
-        <w:rPr>
-          <w:rFonts w:ascii="Times New Roman" w:hAnsi="Times New Roman" w:cs="Times New Roman"/>
-        </w:rPr>
-        <w:t xml:space="preserve">. </w:t>
-      </w:r>
-      <w:r>
-        <w:rPr>
-          <w:rFonts w:ascii="Times New Roman" w:hAnsi="Times New Roman" w:cs="Times New Roman"/>
-        </w:rPr>
-        <w:t xml:space="preserve">For FI, processing </w:t>
+        </w:rPr>
+        <w:t xml:space="preserve">Customers now experience significantly faster document creation, with requests typically completed </w:t>
+      </w:r>
+      <w:r>
+        <w:rPr>
+          <w:rFonts w:ascii="Times New Roman" w:hAnsi="Times New Roman" w:cs="Times New Roman"/>
+        </w:rPr>
+        <w:t xml:space="preserve">in </w:t>
       </w:r>
       <w:r>
         <w:rPr>
@@ -870,139 +1389,34 @@
         <w:rPr>
           <w:rFonts w:ascii="Times New Roman" w:hAnsi="Times New Roman" w:cs="Times New Roman"/>
         </w:rPr>
-        <w:t xml:space="preserve"> 3 million records </w:t>
-      </w:r>
-      <w:r>
-        <w:rPr>
-          <w:rFonts w:ascii="Times New Roman" w:hAnsi="Times New Roman" w:cs="Times New Roman"/>
-        </w:rPr>
-        <w:t>got</w:t>
-      </w:r>
-      <w:r>
-        <w:rPr>
-          <w:rFonts w:ascii="Times New Roman" w:hAnsi="Times New Roman" w:cs="Times New Roman"/>
-        </w:rPr>
-        <w:t xml:space="preserve"> reduced from 15-20 days of manual work to just 10-15 minutes of automated calculation. Similarly, for HL, LAP, and Vehicle Loans, processing </w:t>
-      </w:r>
-      <w:r>
-        <w:rPr>
-          <w:rFonts w:ascii="Times New Roman" w:hAnsi="Times New Roman" w:cs="Times New Roman"/>
-        </w:rPr>
-        <w:t>~</w:t>
-      </w:r>
-      <w:r>
-        <w:rPr>
-          <w:rFonts w:ascii="Times New Roman" w:hAnsi="Times New Roman" w:cs="Times New Roman"/>
-        </w:rPr>
-        <w:t>1 lakh</w:t>
-      </w:r>
-      <w:r>
-        <w:rPr>
-          <w:rFonts w:ascii="Times New Roman" w:hAnsi="Times New Roman" w:cs="Times New Roman"/>
-        </w:rPr>
-        <w:t xml:space="preserve"> records, which previously required 3-4 days, now takes less than a minute.</w:t>
-      </w:r>
-      <w:r>
-        <w:rPr>
-          <w:rFonts w:ascii="Times New Roman" w:hAnsi="Times New Roman" w:cs="Times New Roman"/>
-        </w:rPr>
-        <w:t xml:space="preserve"> </w:t>
-      </w:r>
-      <w:r>
-        <w:rPr>
-          <w:rFonts w:ascii="Times New Roman" w:hAnsi="Times New Roman" w:cs="Times New Roman"/>
-        </w:rPr>
-        <w:t>Implemented dynamic business rules for enhanced flexibility and efficiency</w:t>
-      </w:r>
-      <w:r>
-        <w:rPr>
-          <w:rFonts w:ascii="Times New Roman" w:hAnsi="Times New Roman" w:cs="Times New Roman"/>
-        </w:rPr>
-        <w:t xml:space="preserve">. </w:t>
-      </w:r>
-      <w:r>
-        <w:rPr>
-          <w:rFonts w:ascii="Times New Roman" w:hAnsi="Times New Roman" w:cs="Times New Roman"/>
-        </w:rPr>
-        <w:t xml:space="preserve">Tech stack involves </w:t>
-      </w:r>
-      <w:r>
-        <w:rPr>
-          <w:rFonts w:ascii="Times New Roman" w:hAnsi="Times New Roman" w:cs="Times New Roman"/>
-        </w:rPr>
-        <w:t xml:space="preserve">PrimeFaces for </w:t>
-      </w:r>
-      <w:r>
-        <w:rPr>
-          <w:rFonts w:ascii="Times New Roman" w:hAnsi="Times New Roman" w:cs="Times New Roman"/>
-        </w:rPr>
-        <w:t>UI</w:t>
-      </w:r>
-      <w:r>
-        <w:rPr>
-          <w:rFonts w:ascii="Times New Roman" w:hAnsi="Times New Roman" w:cs="Times New Roman"/>
-        </w:rPr>
-        <w:t xml:space="preserve">, Spring XML configuration, Hibernate and Oracle </w:t>
-      </w:r>
-      <w:r>
-        <w:rPr>
-          <w:rFonts w:ascii="Times New Roman" w:hAnsi="Times New Roman" w:cs="Times New Roman"/>
-        </w:rPr>
-        <w:t>SPs</w:t>
-      </w:r>
-      <w:r>
-        <w:rPr>
-          <w:rFonts w:ascii="Times New Roman" w:hAnsi="Times New Roman" w:cs="Times New Roman"/>
-        </w:rPr>
-        <w:t xml:space="preserve"> for backend operations.</w:t>
-      </w:r>
-      <w:r>
-        <w:rPr>
-          <w:rFonts w:ascii="Times New Roman" w:hAnsi="Times New Roman" w:cs="Times New Roman"/>
-        </w:rPr>
-        <w:t xml:space="preserve"> </w:t>
-      </w:r>
-      <w:r>
-        <w:rPr>
-          <w:rFonts w:ascii="Times New Roman" w:hAnsi="Times New Roman" w:cs="Times New Roman"/>
-        </w:rPr>
-        <w:t>Effectively communicated project requirements</w:t>
-      </w:r>
-      <w:r>
-        <w:rPr>
-          <w:rFonts w:ascii="Times New Roman" w:hAnsi="Times New Roman" w:cs="Times New Roman"/>
-        </w:rPr>
-        <w:t xml:space="preserve"> and de</w:t>
-      </w:r>
-      <w:r>
-        <w:rPr>
-          <w:rFonts w:ascii="Times New Roman" w:hAnsi="Times New Roman" w:cs="Times New Roman"/>
-        </w:rPr>
-        <w:t>monstrated strong problem-solving skills</w:t>
-      </w:r>
-      <w:r>
-        <w:rPr>
-          <w:rFonts w:ascii="Times New Roman" w:hAnsi="Times New Roman" w:cs="Times New Roman"/>
-        </w:rPr>
-        <w:t>.</w:t>
-      </w:r>
-      <w:r>
-        <w:rPr>
-          <w:rFonts w:ascii="Times New Roman" w:hAnsi="Times New Roman" w:cs="Times New Roman"/>
-        </w:rPr>
-        <w:t xml:space="preserve"> </w:t>
-      </w:r>
-      <w:r>
-        <w:rPr>
-          <w:rFonts w:ascii="Times New Roman" w:hAnsi="Times New Roman" w:cs="Times New Roman"/>
-        </w:rPr>
-        <w:t>Replaced costly SaaS models, achieving significant cost savings</w:t>
-      </w:r>
-      <w:r>
-        <w:rPr>
-          <w:rFonts w:ascii="Times New Roman" w:hAnsi="Times New Roman" w:cs="Times New Roman"/>
-        </w:rPr>
-        <w:t xml:space="preserve"> and mitigated RBI audit.</w:t>
+        <w:t>300-400 milliseconds.</w:t>
+      </w:r>
+    </w:p>
+    <w:p>
+      <w:pPr>
+        <w:widowControl w:val="0"/>
+        <w:pBdr>
+          <w:top w:val="nil"/>
+          <w:left w:val="nil"/>
+          <w:bottom w:val="nil"/>
+          <w:right w:val="nil"/>
+          <w:between w:val="nil"/>
+        </w:pBdr>
+        <w:spacing w:before="39" w:line="240" w:lineRule="auto"/>
+        <w:jc w:val="both"/>
+        <w:rPr>
+          <w:rFonts w:ascii="Times New Roman" w:hAnsi="Times New Roman" w:cs="Times New Roman"/>
+          <w:u w:val="single"/>
+        </w:rPr>
+      </w:pPr>
+      <w:r>
+        <w:rPr>
+          <w:rFonts w:ascii="Times New Roman" w:hAnsi="Times New Roman" w:cs="Times New Roman"/>
+          <w:b/>
+          <w:bCs/>
+          <w:u w:val="single"/>
+        </w:rPr>
+        <w:t>Security and UI Enhancements</w:t>
       </w:r>
     </w:p>
     <w:p>
@@ -1021,7 +1435,7 @@
           <w:between w:val="nil"/>
         </w:pBdr>
         <w:spacing w:before="39" w:line="240" w:lineRule="auto"/>
-        <w:ind w:left="504"/>
+        <w:ind w:left="360"/>
         <w:jc w:val="both"/>
         <w:rPr>
           <w:rFonts w:ascii="Times New Roman" w:hAnsi="Times New Roman" w:cs="Times New Roman"/>
@@ -1030,16 +1444,38 @@
       <w:r>
         <w:rPr>
           <w:rFonts w:ascii="Times New Roman" w:hAnsi="Times New Roman" w:cs="Times New Roman"/>
-          <w:b/>
-          <w:bCs/>
-        </w:rPr>
-        <w:t>Security and UI Enhancements</w:t>
-      </w:r>
-      <w:r>
-        <w:rPr>
-          <w:rFonts w:ascii="Times New Roman" w:hAnsi="Times New Roman" w:cs="Times New Roman"/>
-        </w:rPr>
-        <w:t>: Developed complex PrimeFaces UI components and resolved security vulnerabilities using CodeQL in critical applications</w:t>
+        </w:rPr>
+        <w:t>Implemented</w:t>
+      </w:r>
+      <w:r>
+        <w:rPr>
+          <w:rFonts w:ascii="Times New Roman" w:hAnsi="Times New Roman" w:cs="Times New Roman"/>
+        </w:rPr>
+        <w:t xml:space="preserve"> complex PrimeFaces UI components and resolved </w:t>
+      </w:r>
+      <w:r>
+        <w:rPr>
+          <w:rFonts w:ascii="Times New Roman" w:hAnsi="Times New Roman" w:cs="Times New Roman"/>
+        </w:rPr>
+        <w:t xml:space="preserve">150+ </w:t>
+      </w:r>
+      <w:r>
+        <w:rPr>
+          <w:rFonts w:ascii="Times New Roman" w:hAnsi="Times New Roman" w:cs="Times New Roman"/>
+        </w:rPr>
+        <w:t>security vulnerabilities using</w:t>
+      </w:r>
+      <w:r>
+        <w:rPr>
+          <w:rFonts w:ascii="Times New Roman" w:hAnsi="Times New Roman" w:cs="Times New Roman"/>
+        </w:rPr>
+        <w:t xml:space="preserve"> </w:t>
+      </w:r>
+      <w:r>
+        <w:rPr>
+          <w:rFonts w:ascii="Times New Roman" w:hAnsi="Times New Roman" w:cs="Times New Roman"/>
+        </w:rPr>
+        <w:t>CodeQL in critical applications</w:t>
       </w:r>
       <w:r>
         <w:rPr>
@@ -1051,13 +1487,7 @@
         <w:rPr>
           <w:rFonts w:ascii="Times New Roman" w:hAnsi="Times New Roman" w:cs="Times New Roman"/>
         </w:rPr>
-        <w:t>deliver</w:t>
-      </w:r>
-      <w:r>
-        <w:rPr>
-          <w:rFonts w:ascii="Times New Roman" w:hAnsi="Times New Roman" w:cs="Times New Roman"/>
-        </w:rPr>
-        <w:t>ed</w:t>
+        <w:t>delivering</w:t>
       </w:r>
       <w:r>
         <w:rPr>
@@ -1070,6 +1500,44 @@
           <w:rFonts w:ascii="Times New Roman" w:hAnsi="Times New Roman" w:cs="Times New Roman"/>
         </w:rPr>
         <w:t>.</w:t>
+      </w:r>
+    </w:p>
+    <w:p>
+      <w:pPr>
+        <w:widowControl w:val="0"/>
+        <w:pBdr>
+          <w:top w:val="nil"/>
+          <w:left w:val="nil"/>
+          <w:bottom w:val="nil"/>
+          <w:right w:val="nil"/>
+          <w:between w:val="nil"/>
+        </w:pBdr>
+        <w:spacing w:before="39" w:line="240" w:lineRule="auto"/>
+        <w:jc w:val="both"/>
+        <w:rPr>
+          <w:rFonts w:ascii="Times New Roman" w:hAnsi="Times New Roman" w:cs="Times New Roman"/>
+          <w:b/>
+          <w:bCs/>
+          <w:u w:val="single"/>
+        </w:rPr>
+      </w:pPr>
+      <w:r>
+        <w:rPr>
+          <w:rFonts w:ascii="Times New Roman" w:hAnsi="Times New Roman" w:cs="Times New Roman"/>
+          <w:b/>
+          <w:bCs/>
+          <w:u w:val="single"/>
+        </w:rPr>
+        <w:t>Chatbot Development</w:t>
+      </w:r>
+      <w:r>
+        <w:rPr>
+          <w:rFonts w:ascii="Times New Roman" w:hAnsi="Times New Roman" w:cs="Times New Roman"/>
+          <w:b/>
+          <w:bCs/>
+          <w:u w:val="single"/>
+        </w:rPr>
+        <w:t xml:space="preserve"> &amp; Power BI Dashboard</w:t>
       </w:r>
     </w:p>
     <w:p>
@@ -1078,7 +1546,7 @@
         <w:widowControl w:val="0"/>
         <w:numPr>
           <w:ilvl w:val="0"/>
-          <w:numId w:val="1"/>
+          <w:numId w:val="5"/>
         </w:numPr>
         <w:pBdr>
           <w:top w:val="nil"/>
@@ -1088,25 +1556,85 @@
           <w:between w:val="nil"/>
         </w:pBdr>
         <w:spacing w:before="39" w:line="240" w:lineRule="auto"/>
-        <w:ind w:left="504"/>
+        <w:ind w:left="360"/>
         <w:jc w:val="both"/>
         <w:rPr>
           <w:rFonts w:ascii="Times New Roman" w:hAnsi="Times New Roman" w:cs="Times New Roman"/>
-        </w:rPr>
-      </w:pPr>
-      <w:r>
-        <w:rPr>
-          <w:rFonts w:ascii="Times New Roman" w:hAnsi="Times New Roman" w:cs="Times New Roman"/>
-          <w:b/>
-          <w:bCs/>
-        </w:rPr>
-        <w:t>Chatbot Development</w:t>
-      </w:r>
-      <w:r>
-        <w:rPr>
-          <w:rFonts w:ascii="Times New Roman" w:hAnsi="Times New Roman" w:cs="Times New Roman"/>
-        </w:rPr>
-        <w:t>: Created "Query Buddy" chatbot using Power Virtual Agents and Power Automate, reducing dependency on manual support and empowering self-service.</w:t>
+          <w:b/>
+          <w:bCs/>
+        </w:rPr>
+      </w:pPr>
+      <w:r>
+        <w:rPr>
+          <w:rFonts w:ascii="Times New Roman" w:hAnsi="Times New Roman" w:cs="Times New Roman"/>
+        </w:rPr>
+        <w:t xml:space="preserve">Constructed the </w:t>
+      </w:r>
+      <w:r>
+        <w:rPr>
+          <w:rFonts w:ascii="Times New Roman" w:hAnsi="Times New Roman" w:cs="Times New Roman"/>
+        </w:rPr>
+        <w:t>‘</w:t>
+      </w:r>
+      <w:r>
+        <w:rPr>
+          <w:rFonts w:ascii="Times New Roman" w:hAnsi="Times New Roman" w:cs="Times New Roman"/>
+        </w:rPr>
+        <w:t>Query Buddy</w:t>
+      </w:r>
+      <w:r>
+        <w:rPr>
+          <w:rFonts w:ascii="Times New Roman" w:hAnsi="Times New Roman" w:cs="Times New Roman"/>
+        </w:rPr>
+        <w:t>’</w:t>
+      </w:r>
+      <w:r>
+        <w:rPr>
+          <w:rFonts w:ascii="Times New Roman" w:hAnsi="Times New Roman" w:cs="Times New Roman"/>
+        </w:rPr>
+        <w:t xml:space="preserve"> chatbot, enabling automated responses for </w:t>
+      </w:r>
+      <w:r>
+        <w:rPr>
+          <w:rFonts w:ascii="Times New Roman" w:hAnsi="Times New Roman" w:cs="Times New Roman"/>
+        </w:rPr>
+        <w:t>50</w:t>
+      </w:r>
+      <w:r>
+        <w:rPr>
+          <w:rFonts w:ascii="Times New Roman" w:hAnsi="Times New Roman" w:cs="Times New Roman"/>
+        </w:rPr>
+        <w:t>+ frequently asked questions</w:t>
+      </w:r>
+      <w:r>
+        <w:rPr>
+          <w:rFonts w:ascii="Times New Roman" w:hAnsi="Times New Roman" w:cs="Times New Roman"/>
+        </w:rPr>
+        <w:t xml:space="preserve"> daily</w:t>
+      </w:r>
+      <w:r>
+        <w:rPr>
+          <w:rFonts w:ascii="Times New Roman" w:hAnsi="Times New Roman" w:cs="Times New Roman"/>
+        </w:rPr>
+        <w:t xml:space="preserve">, leading to a substantial decrease in </w:t>
+      </w:r>
+      <w:r>
+        <w:rPr>
+          <w:rFonts w:ascii="Times New Roman" w:hAnsi="Times New Roman" w:cs="Times New Roman"/>
+        </w:rPr>
+        <w:t>virtual</w:t>
+      </w:r>
+      <w:r>
+        <w:rPr>
+          <w:rFonts w:ascii="Times New Roman" w:hAnsi="Times New Roman" w:cs="Times New Roman"/>
+        </w:rPr>
+        <w:t xml:space="preserve"> interactions and enhancing operational efficiency for the support team</w:t>
+      </w:r>
+      <w:r>
+        <w:rPr>
+          <w:rFonts w:ascii="Times New Roman" w:hAnsi="Times New Roman" w:cs="Times New Roman"/>
+        </w:rPr>
+        <w:t>.</w:t>
       </w:r>
     </w:p>
     <w:p>
@@ -1124,8 +1652,8 @@
           <w:right w:val="nil"/>
           <w:between w:val="nil"/>
         </w:pBdr>
-        <w:spacing w:before="39" w:line="240" w:lineRule="auto"/>
-        <w:ind w:left="504"/>
+        <w:spacing w:before="39" w:after="100" w:line="240" w:lineRule="auto"/>
+        <w:ind w:left="360"/>
         <w:jc w:val="both"/>
         <w:rPr>
           <w:rFonts w:ascii="Times New Roman" w:hAnsi="Times New Roman" w:cs="Times New Roman"/>
@@ -1134,22 +1662,8 @@
       <w:r>
         <w:rPr>
           <w:rFonts w:ascii="Times New Roman" w:hAnsi="Times New Roman" w:cs="Times New Roman"/>
-          <w:b/>
-          <w:bCs/>
-        </w:rPr>
-        <w:t>Power BI Dashboard</w:t>
-      </w:r>
-      <w:r>
-        <w:rPr>
-          <w:rFonts w:ascii="Times New Roman" w:hAnsi="Times New Roman" w:cs="Times New Roman"/>
-        </w:rPr>
-        <w:t xml:space="preserve">: Facilitated communication between IT heads by creating Power BI dashboards to track </w:t>
-      </w:r>
-      <w:r>
-        <w:rPr>
-          <w:rFonts w:ascii="Times New Roman" w:hAnsi="Times New Roman" w:cs="Times New Roman"/>
-        </w:rPr>
-        <w:t>application code</w:t>
+        </w:rPr>
+        <w:t>Facilitated communication between IT heads by creating Power BI dashboards to track</w:t>
       </w:r>
       <w:r>
         <w:rPr>
@@ -1161,119 +1675,44 @@
         <w:rPr>
           <w:rFonts w:ascii="Times New Roman" w:hAnsi="Times New Roman" w:cs="Times New Roman"/>
         </w:rPr>
-        <w:t>and user onboarding metrics.</w:t>
-      </w:r>
-    </w:p>
-    <w:p>
-      <w:pPr>
-        <w:pStyle w:val="ListParagraph"/>
-        <w:widowControl w:val="0"/>
-        <w:numPr>
-          <w:ilvl w:val="0"/>
-          <w:numId w:val="1"/>
-        </w:numPr>
-        <w:pBdr>
-          <w:top w:val="nil"/>
-          <w:left w:val="nil"/>
-          <w:bottom w:val="nil"/>
-          <w:right w:val="nil"/>
-          <w:between w:val="nil"/>
-        </w:pBdr>
-        <w:spacing w:before="39" w:line="240" w:lineRule="auto"/>
-        <w:ind w:left="504"/>
-        <w:jc w:val="both"/>
-        <w:rPr>
-          <w:rFonts w:ascii="Times New Roman" w:hAnsi="Times New Roman" w:cs="Times New Roman"/>
-        </w:rPr>
-      </w:pPr>
-      <w:r>
-        <w:rPr>
-          <w:rFonts w:ascii="Times New Roman" w:hAnsi="Times New Roman" w:cs="Times New Roman"/>
-          <w:b/>
-          <w:bCs/>
-        </w:rPr>
-        <w:t>DevOps Transformation</w:t>
-      </w:r>
-      <w:r>
-        <w:rPr>
-          <w:rFonts w:ascii="Times New Roman" w:hAnsi="Times New Roman" w:cs="Times New Roman"/>
-        </w:rPr>
-        <w:t>: Architected DevOps workflows, migrated from SVN to GitHub Enterprise. Developed GitHub pre-receive hooks to enforce code compliance and automated Java application deployments with Jenkins.</w:t>
-      </w:r>
-      <w:r>
-        <w:rPr>
-          <w:rFonts w:ascii="Times New Roman" w:hAnsi="Times New Roman" w:cs="Times New Roman"/>
-        </w:rPr>
-        <w:t xml:space="preserve"> Developed shell scripting which automated repository migration which reduce the estimation of manual migration from </w:t>
-      </w:r>
-      <w:r>
-        <w:rPr>
-          <w:rFonts w:ascii="Times New Roman" w:hAnsi="Times New Roman" w:cs="Times New Roman"/>
-        </w:rPr>
-        <w:t>3-4</w:t>
-      </w:r>
-      <w:r>
-        <w:rPr>
-          <w:rFonts w:ascii="Times New Roman" w:hAnsi="Times New Roman" w:cs="Times New Roman"/>
-        </w:rPr>
-        <w:t xml:space="preserve"> months to ~1 month.</w:t>
-      </w:r>
-    </w:p>
-    <w:p>
-      <w:pPr>
-        <w:pStyle w:val="ListParagraph"/>
-        <w:widowControl w:val="0"/>
-        <w:numPr>
-          <w:ilvl w:val="0"/>
-          <w:numId w:val="1"/>
-        </w:numPr>
-        <w:pBdr>
-          <w:top w:val="nil"/>
-          <w:left w:val="nil"/>
-          <w:bottom w:val="nil"/>
-          <w:right w:val="nil"/>
-          <w:between w:val="nil"/>
-        </w:pBdr>
-        <w:spacing w:before="39" w:line="240" w:lineRule="auto"/>
-        <w:ind w:left="504"/>
-        <w:jc w:val="both"/>
-        <w:rPr>
-          <w:rFonts w:ascii="Times New Roman" w:hAnsi="Times New Roman" w:cs="Times New Roman"/>
-        </w:rPr>
-      </w:pPr>
-      <w:r>
-        <w:rPr>
-          <w:rFonts w:ascii="Times New Roman" w:hAnsi="Times New Roman" w:cs="Times New Roman"/>
-          <w:b/>
-          <w:bCs/>
-        </w:rPr>
-        <w:t>Training and Support</w:t>
-      </w:r>
-      <w:r>
-        <w:rPr>
-          <w:rFonts w:ascii="Times New Roman" w:hAnsi="Times New Roman" w:cs="Times New Roman"/>
-        </w:rPr>
-        <w:t>: Provided Git and GitHub training, supporting successful adoption across teams.</w:t>
-      </w:r>
-    </w:p>
-    <w:p>
-      <w:pPr>
-        <w:pStyle w:val="ListParagraph"/>
-        <w:widowControl w:val="0"/>
-        <w:pBdr>
-          <w:top w:val="nil"/>
-          <w:left w:val="nil"/>
-          <w:bottom w:val="nil"/>
-          <w:right w:val="nil"/>
-          <w:between w:val="nil"/>
-        </w:pBdr>
-        <w:spacing w:before="39" w:line="240" w:lineRule="auto"/>
-        <w:ind w:left="504"/>
-        <w:jc w:val="both"/>
-        <w:rPr>
-          <w:rFonts w:ascii="Times New Roman" w:hAnsi="Times New Roman" w:cs="Times New Roman"/>
-        </w:rPr>
-      </w:pPr>
+        <w:t xml:space="preserve">user </w:t>
+      </w:r>
+      <w:r>
+        <w:rPr>
+          <w:rFonts w:ascii="Times New Roman" w:hAnsi="Times New Roman" w:cs="Times New Roman"/>
+        </w:rPr>
+        <w:t xml:space="preserve">and application </w:t>
+      </w:r>
+      <w:r>
+        <w:rPr>
+          <w:rFonts w:ascii="Times New Roman" w:hAnsi="Times New Roman" w:cs="Times New Roman"/>
+        </w:rPr>
+        <w:t xml:space="preserve">onboarding </w:t>
+      </w:r>
+      <w:r>
+        <w:rPr>
+          <w:rFonts w:ascii="Times New Roman" w:hAnsi="Times New Roman" w:cs="Times New Roman"/>
+        </w:rPr>
+        <w:t>metric</w:t>
+      </w:r>
+      <w:r>
+        <w:rPr>
+          <w:rFonts w:ascii="Times New Roman" w:hAnsi="Times New Roman" w:cs="Times New Roman"/>
+        </w:rPr>
+        <w:t>s</w:t>
+      </w:r>
+      <w:r>
+        <w:rPr>
+          <w:rFonts w:ascii="Times New Roman" w:hAnsi="Times New Roman" w:cs="Times New Roman"/>
+        </w:rPr>
+        <w:t xml:space="preserve">, </w:t>
+      </w:r>
+      <w:r>
+        <w:rPr>
+          <w:rFonts w:ascii="Times New Roman" w:hAnsi="Times New Roman" w:cs="Times New Roman"/>
+        </w:rPr>
+        <w:t>resulting in a 75% improvement in decision-making efficiency.</w:t>
+      </w:r>
     </w:p>
     <w:p>
       <w:pPr>
@@ -1298,8 +1737,8 @@
           <w:rFonts w:ascii="Times New Roman" w:hAnsi="Times New Roman" w:cs="Times New Roman"/>
           <w:b/>
           <w:bCs/>
-          <w:sz w:val="26"/>
-          <w:szCs w:val="26"/>
+          <w:sz w:val="24"/>
+          <w:szCs w:val="24"/>
         </w:rPr>
         <w:t>Education</w:t>
       </w:r>
@@ -1332,8 +1771,7 @@
           <w:right w:val="nil"/>
           <w:between w:val="nil"/>
         </w:pBdr>
-        <w:spacing w:before="75" w:line="240" w:lineRule="auto"/>
-        <w:ind w:left="7" w:right="-5" w:firstLine="7"/>
+        <w:spacing w:before="75" w:after="200" w:line="240" w:lineRule="auto"/>
         <w:jc w:val="both"/>
         <w:rPr>
           <w:rFonts w:ascii="Times New Roman" w:hAnsi="Times New Roman" w:cs="Times New Roman"/>
@@ -1405,33 +1843,92 @@
       <w:r>
         <w:rPr>
           <w:rFonts w:ascii="Times New Roman" w:hAnsi="Times New Roman" w:cs="Times New Roman"/>
-          <w:b/>
-        </w:rPr>
-        <w:tab/>
-      </w:r>
-      <w:r>
-        <w:rPr>
-          <w:rFonts w:ascii="Times New Roman" w:hAnsi="Times New Roman" w:cs="Times New Roman"/>
-        </w:rPr>
-        <w:t xml:space="preserve">Aug 2017 - Jun 2021 B.E. in Electronics and Telecommunication </w:t>
-      </w:r>
-      <w:r>
-        <w:rPr>
-          <w:rFonts w:ascii="Times New Roman" w:hAnsi="Times New Roman" w:cs="Times New Roman"/>
-        </w:rPr>
-        <w:tab/>
-      </w:r>
-      <w:r>
-        <w:rPr>
-          <w:rFonts w:ascii="Times New Roman" w:hAnsi="Times New Roman" w:cs="Times New Roman"/>
-        </w:rPr>
-        <w:tab/>
-      </w:r>
-      <w:r>
-        <w:rPr>
-          <w:rFonts w:ascii="Times New Roman" w:hAnsi="Times New Roman" w:cs="Times New Roman"/>
-        </w:rPr>
-        <w:tab/>
+        </w:rPr>
+        <w:t>Aug</w:t>
+      </w:r>
+      <w:r>
+        <w:rPr>
+          <w:rFonts w:ascii="Times New Roman" w:hAnsi="Times New Roman" w:cs="Times New Roman"/>
+        </w:rPr>
+        <w:t xml:space="preserve">ust </w:t>
+      </w:r>
+      <w:r>
+        <w:rPr>
+          <w:rFonts w:ascii="Times New Roman" w:hAnsi="Times New Roman" w:cs="Times New Roman"/>
+        </w:rPr>
+        <w:t>2017 - Jun</w:t>
+      </w:r>
+      <w:r>
+        <w:rPr>
+          <w:rFonts w:ascii="Times New Roman" w:hAnsi="Times New Roman" w:cs="Times New Roman"/>
+        </w:rPr>
+        <w:t>e</w:t>
+      </w:r>
+      <w:r>
+        <w:rPr>
+          <w:rFonts w:ascii="Times New Roman" w:hAnsi="Times New Roman" w:cs="Times New Roman"/>
+        </w:rPr>
+        <w:t xml:space="preserve"> 2021 </w:t>
+      </w:r>
+      <w:r>
+        <w:rPr>
+          <w:rFonts w:ascii="Times New Roman" w:hAnsi="Times New Roman" w:cs="Times New Roman"/>
+        </w:rPr>
+        <w:t xml:space="preserve">Bachelor of Engineering </w:t>
+      </w:r>
+      <w:r>
+        <w:rPr>
+          <w:rFonts w:ascii="Times New Roman" w:hAnsi="Times New Roman" w:cs="Times New Roman"/>
+        </w:rPr>
+        <w:t>(</w:t>
+      </w:r>
+      <w:r>
+        <w:rPr>
+          <w:rFonts w:ascii="Times New Roman" w:hAnsi="Times New Roman" w:cs="Times New Roman"/>
+        </w:rPr>
+        <w:t>B.E.</w:t>
+      </w:r>
+      <w:r>
+        <w:rPr>
+          <w:rFonts w:ascii="Times New Roman" w:hAnsi="Times New Roman" w:cs="Times New Roman"/>
+        </w:rPr>
+        <w:t>)</w:t>
+      </w:r>
+      <w:r>
+        <w:rPr>
+          <w:rFonts w:ascii="Times New Roman" w:hAnsi="Times New Roman" w:cs="Times New Roman"/>
+        </w:rPr>
+        <w:t xml:space="preserve"> in Electronics and Telecommunication</w:t>
+      </w:r>
+      <w:r>
+        <w:rPr>
+          <w:rFonts w:ascii="Times New Roman" w:hAnsi="Times New Roman" w:cs="Times New Roman"/>
+        </w:rPr>
+        <w:t xml:space="preserve"> - </w:t>
+      </w:r>
+      <w:r>
+        <w:rPr>
+          <w:rFonts w:ascii="Times New Roman" w:hAnsi="Times New Roman" w:cs="Times New Roman"/>
+          <w:bCs/>
+          <w:iCs/>
+        </w:rPr>
+        <w:t>CGPA:</w:t>
+      </w:r>
+      <w:r>
+        <w:rPr>
+          <w:rFonts w:ascii="Times New Roman" w:hAnsi="Times New Roman" w:cs="Times New Roman"/>
+          <w:bCs/>
+          <w:iCs/>
+        </w:rPr>
+        <w:t xml:space="preserve"> </w:t>
+      </w:r>
+      <w:r>
+        <w:rPr>
+          <w:rFonts w:ascii="Times New Roman" w:hAnsi="Times New Roman" w:cs="Times New Roman"/>
+          <w:bCs/>
+          <w:iCs/>
+        </w:rPr>
+        <w:t>8.07/10</w:t>
       </w:r>
       <w:r>
         <w:rPr>
@@ -1469,14 +1966,6 @@
           <w:rFonts w:ascii="Times New Roman" w:hAnsi="Times New Roman" w:cs="Times New Roman"/>
         </w:rPr>
         <w:t xml:space="preserve">      </w:t>
-      </w:r>
-      <w:r>
-        <w:rPr>
-          <w:rFonts w:ascii="Times New Roman" w:hAnsi="Times New Roman" w:cs="Times New Roman"/>
-          <w:b/>
-          <w:i/>
-        </w:rPr>
-        <w:t xml:space="preserve">CGPA:8.07/10 </w:t>
       </w:r>
     </w:p>
     <w:p>
@@ -1493,10 +1982,22 @@
         <w:jc w:val="both"/>
         <w:rPr>
           <w:rFonts w:ascii="Times New Roman" w:hAnsi="Times New Roman" w:cs="Times New Roman"/>
-          <w:sz w:val="19"/>
-          <w:szCs w:val="19"/>
-        </w:rPr>
-      </w:pPr>
+          <w:b/>
+          <w:bCs/>
+          <w:sz w:val="24"/>
+          <w:szCs w:val="24"/>
+        </w:rPr>
+      </w:pPr>
+      <w:r>
+        <w:rPr>
+          <w:rFonts w:ascii="Times New Roman" w:hAnsi="Times New Roman" w:cs="Times New Roman"/>
+          <w:b/>
+          <w:bCs/>
+          <w:sz w:val="24"/>
+          <w:szCs w:val="24"/>
+        </w:rPr>
+        <w:t>Awards</w:t>
+      </w:r>
     </w:p>
     <w:p>
       <w:pPr>
@@ -1512,37 +2013,6 @@
         <w:jc w:val="both"/>
         <w:rPr>
           <w:rFonts w:ascii="Times New Roman" w:hAnsi="Times New Roman" w:cs="Times New Roman"/>
-          <w:b/>
-          <w:bCs/>
-          <w:sz w:val="26"/>
-          <w:szCs w:val="26"/>
-        </w:rPr>
-      </w:pPr>
-      <w:r>
-        <w:rPr>
-          <w:rFonts w:ascii="Times New Roman" w:hAnsi="Times New Roman" w:cs="Times New Roman"/>
-          <w:b/>
-          <w:bCs/>
-          <w:sz w:val="26"/>
-          <w:szCs w:val="26"/>
-        </w:rPr>
-        <w:t>Project Work</w:t>
-      </w:r>
-    </w:p>
-    <w:p>
-      <w:pPr>
-        <w:widowControl w:val="0"/>
-        <w:pBdr>
-          <w:top w:val="nil"/>
-          <w:left w:val="nil"/>
-          <w:bottom w:val="nil"/>
-          <w:right w:val="nil"/>
-          <w:between w:val="nil"/>
-        </w:pBdr>
-        <w:spacing w:line="240" w:lineRule="auto"/>
-        <w:jc w:val="both"/>
-        <w:rPr>
-          <w:rFonts w:ascii="Times New Roman" w:hAnsi="Times New Roman" w:cs="Times New Roman"/>
           <w:sz w:val="19"/>
           <w:szCs w:val="19"/>
         </w:rPr>
@@ -1553,141 +2023,8 @@
           <w:sz w:val="19"/>
           <w:szCs w:val="19"/>
         </w:rPr>
-        <w:pict w14:anchorId="7B06E450">
+        <w:pict w14:anchorId="7C806FB9">
           <v:rect id="_x0000_i1029" style="width:0;height:1.5pt" o:hralign="center" o:hrstd="t" o:hr="t" fillcolor="#a0a0a0" stroked="f"/>
-        </w:pict>
-      </w:r>
-    </w:p>
-    <w:p>
-      <w:pPr>
-        <w:pStyle w:val="ListParagraph"/>
-        <w:widowControl w:val="0"/>
-        <w:numPr>
-          <w:ilvl w:val="0"/>
-          <w:numId w:val="3"/>
-        </w:numPr>
-        <w:pBdr>
-          <w:top w:val="nil"/>
-          <w:left w:val="nil"/>
-          <w:bottom w:val="nil"/>
-          <w:right w:val="nil"/>
-          <w:between w:val="nil"/>
-        </w:pBdr>
-        <w:spacing w:before="75" w:line="240" w:lineRule="auto"/>
-        <w:ind w:left="504"/>
-        <w:jc w:val="both"/>
-        <w:rPr>
-          <w:rFonts w:ascii="Times New Roman" w:hAnsi="Times New Roman" w:cs="Times New Roman"/>
-          <w:bCs/>
-        </w:rPr>
-      </w:pPr>
-      <w:r>
-        <w:rPr>
-          <w:rFonts w:ascii="Times New Roman" w:hAnsi="Times New Roman" w:cs="Times New Roman"/>
-          <w:b/>
-        </w:rPr>
-        <w:t xml:space="preserve">E-commerce Development (Shopify): </w:t>
-      </w:r>
-      <w:r>
-        <w:rPr>
-          <w:rFonts w:ascii="Times New Roman" w:hAnsi="Times New Roman" w:cs="Times New Roman"/>
-          <w:bCs/>
-        </w:rPr>
-        <w:t>Developed a custom Shopify e-commerce website (</w:t>
-      </w:r>
-      <w:hyperlink r:id="rId8" w:history="1">
-        <w:r>
-          <w:rPr>
-            <w:rStyle w:val="Hyperlink"/>
-            <w:rFonts w:ascii="Times New Roman" w:hAnsi="Times New Roman" w:cs="Times New Roman"/>
-          </w:rPr>
-          <w:t>shoeraksha.com</w:t>
-        </w:r>
-      </w:hyperlink>
-      <w:r>
-        <w:rPr>
-          <w:rFonts w:ascii="Times New Roman" w:hAnsi="Times New Roman" w:cs="Times New Roman"/>
-          <w:bCs/>
-        </w:rPr>
-        <w:t>) for an orthopedic footwear retailer. Enhanced the theme with HTML, CSS, and free apps to create a user-friendly shopping experience. Integrated Shiprocket for seamless order fulfillment and utilized a pre-purchased Namecheap domain.</w:t>
-      </w:r>
-    </w:p>
-    <w:p>
-      <w:pPr>
-        <w:widowControl w:val="0"/>
-        <w:pBdr>
-          <w:top w:val="nil"/>
-          <w:left w:val="nil"/>
-          <w:bottom w:val="nil"/>
-          <w:right w:val="nil"/>
-          <w:between w:val="nil"/>
-        </w:pBdr>
-        <w:spacing w:line="240" w:lineRule="auto"/>
-        <w:jc w:val="both"/>
-        <w:rPr>
-          <w:rFonts w:ascii="Times New Roman" w:hAnsi="Times New Roman" w:cs="Times New Roman"/>
-          <w:sz w:val="19"/>
-          <w:szCs w:val="19"/>
-        </w:rPr>
-      </w:pPr>
-    </w:p>
-    <w:p>
-      <w:pPr>
-        <w:widowControl w:val="0"/>
-        <w:pBdr>
-          <w:top w:val="nil"/>
-          <w:left w:val="nil"/>
-          <w:bottom w:val="nil"/>
-          <w:right w:val="nil"/>
-          <w:between w:val="nil"/>
-        </w:pBdr>
-        <w:spacing w:line="240" w:lineRule="auto"/>
-        <w:jc w:val="both"/>
-        <w:rPr>
-          <w:rFonts w:ascii="Times New Roman" w:hAnsi="Times New Roman" w:cs="Times New Roman"/>
-          <w:b/>
-          <w:bCs/>
-          <w:sz w:val="26"/>
-          <w:szCs w:val="26"/>
-        </w:rPr>
-      </w:pPr>
-      <w:r>
-        <w:rPr>
-          <w:rFonts w:ascii="Times New Roman" w:hAnsi="Times New Roman" w:cs="Times New Roman"/>
-          <w:b/>
-          <w:bCs/>
-          <w:sz w:val="26"/>
-          <w:szCs w:val="26"/>
-        </w:rPr>
-        <w:t>Awards</w:t>
-      </w:r>
-    </w:p>
-    <w:p>
-      <w:pPr>
-        <w:widowControl w:val="0"/>
-        <w:pBdr>
-          <w:top w:val="nil"/>
-          <w:left w:val="nil"/>
-          <w:bottom w:val="nil"/>
-          <w:right w:val="nil"/>
-          <w:between w:val="nil"/>
-        </w:pBdr>
-        <w:spacing w:line="240" w:lineRule="auto"/>
-        <w:jc w:val="both"/>
-        <w:rPr>
-          <w:rFonts w:ascii="Times New Roman" w:hAnsi="Times New Roman" w:cs="Times New Roman"/>
-          <w:sz w:val="19"/>
-          <w:szCs w:val="19"/>
-        </w:rPr>
-      </w:pPr>
-      <w:r>
-        <w:rPr>
-          <w:rFonts w:ascii="Times New Roman" w:hAnsi="Times New Roman" w:cs="Times New Roman"/>
-          <w:sz w:val="19"/>
-          <w:szCs w:val="19"/>
-        </w:rPr>
-        <w:pict w14:anchorId="7C806FB9">
-          <v:rect id="_x0000_i1030" style="width:0;height:1.5pt" o:hralign="center" o:hrstd="t" o:hr="t" fillcolor="#a0a0a0" stroked="f"/>
         </w:pict>
       </w:r>
     </w:p>
@@ -1765,7 +2102,14 @@
           <w:rFonts w:ascii="Times New Roman" w:hAnsi="Times New Roman" w:cs="Times New Roman"/>
           <w:bCs/>
         </w:rPr>
-        <w:t xml:space="preserve">received for DevOps </w:t>
+        <w:t>awarded</w:t>
+      </w:r>
+      <w:r>
+        <w:rPr>
+          <w:rFonts w:ascii="Times New Roman" w:hAnsi="Times New Roman" w:cs="Times New Roman"/>
+          <w:bCs/>
+        </w:rPr>
+        <w:t xml:space="preserve"> for DevOps </w:t>
       </w:r>
       <w:r>
         <w:rPr>
@@ -1793,14 +2137,14 @@
           <w:rFonts w:ascii="Times New Roman" w:hAnsi="Times New Roman" w:cs="Times New Roman"/>
           <w:bCs/>
         </w:rPr>
-        <w:t>formation</w:t>
-      </w:r>
-      <w:r>
-        <w:rPr>
-          <w:rFonts w:ascii="Times New Roman" w:hAnsi="Times New Roman" w:cs="Times New Roman"/>
-          <w:bCs/>
-        </w:rPr>
-        <w:tab/>
+        <w:t>formatio</w:t>
+      </w:r>
+      <w:r>
+        <w:rPr>
+          <w:rFonts w:ascii="Times New Roman" w:hAnsi="Times New Roman" w:cs="Times New Roman"/>
+          <w:bCs/>
+        </w:rPr>
+        <w:t>n.</w:t>
       </w:r>
       <w:r>
         <w:rPr>
@@ -1852,7 +2196,35 @@
           <w:rFonts w:ascii="Times New Roman" w:hAnsi="Times New Roman" w:cs="Times New Roman"/>
           <w:bCs/>
         </w:rPr>
-        <w:t xml:space="preserve"> – received for Power BI dashboard and Chatbot development </w:t>
+        <w:t xml:space="preserve"> – </w:t>
+      </w:r>
+      <w:r>
+        <w:rPr>
+          <w:rFonts w:ascii="Times New Roman" w:hAnsi="Times New Roman" w:cs="Times New Roman"/>
+          <w:bCs/>
+        </w:rPr>
+        <w:t>awarded</w:t>
+      </w:r>
+      <w:r>
+        <w:rPr>
+          <w:rFonts w:ascii="Times New Roman" w:hAnsi="Times New Roman" w:cs="Times New Roman"/>
+          <w:bCs/>
+        </w:rPr>
+        <w:t xml:space="preserve"> </w:t>
+      </w:r>
+      <w:r>
+        <w:rPr>
+          <w:rFonts w:ascii="Times New Roman" w:hAnsi="Times New Roman" w:cs="Times New Roman"/>
+          <w:bCs/>
+        </w:rPr>
+        <w:t>for Power BI dashboard and Chatbot development</w:t>
+      </w:r>
+      <w:r>
+        <w:rPr>
+          <w:rFonts w:ascii="Times New Roman" w:hAnsi="Times New Roman" w:cs="Times New Roman"/>
+          <w:bCs/>
+        </w:rPr>
+        <w:t>.</w:t>
       </w:r>
     </w:p>
     <w:p>
@@ -1897,7 +2269,28 @@
           <w:rFonts w:ascii="Times New Roman" w:hAnsi="Times New Roman" w:cs="Times New Roman"/>
           <w:bCs/>
         </w:rPr>
-        <w:t xml:space="preserve"> – received for Zentivize system.</w:t>
+        <w:t xml:space="preserve"> – </w:t>
+      </w:r>
+      <w:r>
+        <w:rPr>
+          <w:rFonts w:ascii="Times New Roman" w:hAnsi="Times New Roman" w:cs="Times New Roman"/>
+          <w:bCs/>
+        </w:rPr>
+        <w:t>awarded</w:t>
+      </w:r>
+      <w:r>
+        <w:rPr>
+          <w:rFonts w:ascii="Times New Roman" w:hAnsi="Times New Roman" w:cs="Times New Roman"/>
+          <w:bCs/>
+        </w:rPr>
+        <w:t xml:space="preserve"> </w:t>
+      </w:r>
+      <w:r>
+        <w:rPr>
+          <w:rFonts w:ascii="Times New Roman" w:hAnsi="Times New Roman" w:cs="Times New Roman"/>
+          <w:bCs/>
+        </w:rPr>
+        <w:t>for Zentivize system.</w:t>
       </w:r>
     </w:p>
     <w:sectPr>
@@ -1916,7 +2309,7 @@
   <w:abstractNum w:abstractNumId="0" w15:restartNumberingAfterBreak="0">
     <w:nsid w:val="11E06E37"/>
     <w:multiLevelType w:val="hybridMultilevel"/>
-    <w:tmpl w:val="0268CC2A"/>
+    <w:tmpl w:val="991070CC"/>
     <w:lvl w:ilvl="0" w:tplc="04090001">
       <w:start w:val="1"/>
       <w:numFmt w:val="bullet"/>
@@ -2027,6 +2420,232 @@
     </w:lvl>
   </w:abstractNum>
   <w:abstractNum w:abstractNumId="1" w15:restartNumberingAfterBreak="0">
+    <w:nsid w:val="1441298D"/>
+    <w:multiLevelType w:val="hybridMultilevel"/>
+    <w:tmpl w:val="97565F80"/>
+    <w:lvl w:ilvl="0" w:tplc="04090001">
+      <w:start w:val="1"/>
+      <w:numFmt w:val="bullet"/>
+      <w:lvlText w:val=""/>
+      <w:lvlJc w:val="left"/>
+      <w:pPr>
+        <w:ind w:left="720" w:hanging="360"/>
+      </w:pPr>
+      <w:rPr>
+        <w:rFonts w:ascii="Symbol" w:hAnsi="Symbol" w:hint="default"/>
+      </w:rPr>
+    </w:lvl>
+    <w:lvl w:ilvl="1" w:tplc="04090003" w:tentative="1">
+      <w:start w:val="1"/>
+      <w:numFmt w:val="bullet"/>
+      <w:lvlText w:val="o"/>
+      <w:lvlJc w:val="left"/>
+      <w:pPr>
+        <w:ind w:left="1440" w:hanging="360"/>
+      </w:pPr>
+      <w:rPr>
+        <w:rFonts w:ascii="Courier New" w:hAnsi="Courier New" w:cs="Courier New" w:hint="default"/>
+      </w:rPr>
+    </w:lvl>
+    <w:lvl w:ilvl="2" w:tplc="04090005" w:tentative="1">
+      <w:start w:val="1"/>
+      <w:numFmt w:val="bullet"/>
+      <w:lvlText w:val=""/>
+      <w:lvlJc w:val="left"/>
+      <w:pPr>
+        <w:ind w:left="2160" w:hanging="360"/>
+      </w:pPr>
+      <w:rPr>
+        <w:rFonts w:ascii="Wingdings" w:hAnsi="Wingdings" w:hint="default"/>
+      </w:rPr>
+    </w:lvl>
+    <w:lvl w:ilvl="3" w:tplc="04090001" w:tentative="1">
+      <w:start w:val="1"/>
+      <w:numFmt w:val="bullet"/>
+      <w:lvlText w:val=""/>
+      <w:lvlJc w:val="left"/>
+      <w:pPr>
+        <w:ind w:left="2880" w:hanging="360"/>
+      </w:pPr>
+      <w:rPr>
+        <w:rFonts w:ascii="Symbol" w:hAnsi="Symbol" w:hint="default"/>
+      </w:rPr>
+    </w:lvl>
+    <w:lvl w:ilvl="4" w:tplc="04090003" w:tentative="1">
+      <w:start w:val="1"/>
+      <w:numFmt w:val="bullet"/>
+      <w:lvlText w:val="o"/>
+      <w:lvlJc w:val="left"/>
+      <w:pPr>
+        <w:ind w:left="3600" w:hanging="360"/>
+      </w:pPr>
+      <w:rPr>
+        <w:rFonts w:ascii="Courier New" w:hAnsi="Courier New" w:cs="Courier New" w:hint="default"/>
+      </w:rPr>
+    </w:lvl>
+    <w:lvl w:ilvl="5" w:tplc="04090005" w:tentative="1">
+      <w:start w:val="1"/>
+      <w:numFmt w:val="bullet"/>
+      <w:lvlText w:val=""/>
+      <w:lvlJc w:val="left"/>
+      <w:pPr>
+        <w:ind w:left="4320" w:hanging="360"/>
+      </w:pPr>
+      <w:rPr>
+        <w:rFonts w:ascii="Wingdings" w:hAnsi="Wingdings" w:hint="default"/>
+      </w:rPr>
+    </w:lvl>
+    <w:lvl w:ilvl="6" w:tplc="04090001" w:tentative="1">
+      <w:start w:val="1"/>
+      <w:numFmt w:val="bullet"/>
+      <w:lvlText w:val=""/>
+      <w:lvlJc w:val="left"/>
+      <w:pPr>
+        <w:ind w:left="5040" w:hanging="360"/>
+      </w:pPr>
+      <w:rPr>
+        <w:rFonts w:ascii="Symbol" w:hAnsi="Symbol" w:hint="default"/>
+      </w:rPr>
+    </w:lvl>
+    <w:lvl w:ilvl="7" w:tplc="04090003" w:tentative="1">
+      <w:start w:val="1"/>
+      <w:numFmt w:val="bullet"/>
+      <w:lvlText w:val="o"/>
+      <w:lvlJc w:val="left"/>
+      <w:pPr>
+        <w:ind w:left="5760" w:hanging="360"/>
+      </w:pPr>
+      <w:rPr>
+        <w:rFonts w:ascii="Courier New" w:hAnsi="Courier New" w:cs="Courier New" w:hint="default"/>
+      </w:rPr>
+    </w:lvl>
+    <w:lvl w:ilvl="8" w:tplc="04090005" w:tentative="1">
+      <w:start w:val="1"/>
+      <w:numFmt w:val="bullet"/>
+      <w:lvlText w:val=""/>
+      <w:lvlJc w:val="left"/>
+      <w:pPr>
+        <w:ind w:left="6480" w:hanging="360"/>
+      </w:pPr>
+      <w:rPr>
+        <w:rFonts w:ascii="Wingdings" w:hAnsi="Wingdings" w:hint="default"/>
+      </w:rPr>
+    </w:lvl>
+  </w:abstractNum>
+  <w:abstractNum w:abstractNumId="2" w15:restartNumberingAfterBreak="0">
+    <w:nsid w:val="21FC6B2B"/>
+    <w:multiLevelType w:val="hybridMultilevel"/>
+    <w:tmpl w:val="324863C6"/>
+    <w:lvl w:ilvl="0" w:tplc="04090001">
+      <w:start w:val="1"/>
+      <w:numFmt w:val="bullet"/>
+      <w:lvlText w:val=""/>
+      <w:lvlJc w:val="left"/>
+      <w:pPr>
+        <w:ind w:left="720" w:hanging="360"/>
+      </w:pPr>
+      <w:rPr>
+        <w:rFonts w:ascii="Symbol" w:hAnsi="Symbol" w:hint="default"/>
+      </w:rPr>
+    </w:lvl>
+    <w:lvl w:ilvl="1" w:tplc="04090003" w:tentative="1">
+      <w:start w:val="1"/>
+      <w:numFmt w:val="bullet"/>
+      <w:lvlText w:val="o"/>
+      <w:lvlJc w:val="left"/>
+      <w:pPr>
+        <w:ind w:left="1440" w:hanging="360"/>
+      </w:pPr>
+      <w:rPr>
+        <w:rFonts w:ascii="Courier New" w:hAnsi="Courier New" w:cs="Courier New" w:hint="default"/>
+      </w:rPr>
+    </w:lvl>
+    <w:lvl w:ilvl="2" w:tplc="04090005" w:tentative="1">
+      <w:start w:val="1"/>
+      <w:numFmt w:val="bullet"/>
+      <w:lvlText w:val=""/>
+      <w:lvlJc w:val="left"/>
+      <w:pPr>
+        <w:ind w:left="2160" w:hanging="360"/>
+      </w:pPr>
+      <w:rPr>
+        <w:rFonts w:ascii="Wingdings" w:hAnsi="Wingdings" w:hint="default"/>
+      </w:rPr>
+    </w:lvl>
+    <w:lvl w:ilvl="3" w:tplc="04090001" w:tentative="1">
+      <w:start w:val="1"/>
+      <w:numFmt w:val="bullet"/>
+      <w:lvlText w:val=""/>
+      <w:lvlJc w:val="left"/>
+      <w:pPr>
+        <w:ind w:left="2880" w:hanging="360"/>
+      </w:pPr>
+      <w:rPr>
+        <w:rFonts w:ascii="Symbol" w:hAnsi="Symbol" w:hint="default"/>
+      </w:rPr>
+    </w:lvl>
+    <w:lvl w:ilvl="4" w:tplc="04090003" w:tentative="1">
+      <w:start w:val="1"/>
+      <w:numFmt w:val="bullet"/>
+      <w:lvlText w:val="o"/>
+      <w:lvlJc w:val="left"/>
+      <w:pPr>
+        <w:ind w:left="3600" w:hanging="360"/>
+      </w:pPr>
+      <w:rPr>
+        <w:rFonts w:ascii="Courier New" w:hAnsi="Courier New" w:cs="Courier New" w:hint="default"/>
+      </w:rPr>
+    </w:lvl>
+    <w:lvl w:ilvl="5" w:tplc="04090005" w:tentative="1">
+      <w:start w:val="1"/>
+      <w:numFmt w:val="bullet"/>
+      <w:lvlText w:val=""/>
+      <w:lvlJc w:val="left"/>
+      <w:pPr>
+        <w:ind w:left="4320" w:hanging="360"/>
+      </w:pPr>
+      <w:rPr>
+        <w:rFonts w:ascii="Wingdings" w:hAnsi="Wingdings" w:hint="default"/>
+      </w:rPr>
+    </w:lvl>
+    <w:lvl w:ilvl="6" w:tplc="04090001" w:tentative="1">
+      <w:start w:val="1"/>
+      <w:numFmt w:val="bullet"/>
+      <w:lvlText w:val=""/>
+      <w:lvlJc w:val="left"/>
+      <w:pPr>
+        <w:ind w:left="5040" w:hanging="360"/>
+      </w:pPr>
+      <w:rPr>
+        <w:rFonts w:ascii="Symbol" w:hAnsi="Symbol" w:hint="default"/>
+      </w:rPr>
+    </w:lvl>
+    <w:lvl w:ilvl="7" w:tplc="04090003" w:tentative="1">
+      <w:start w:val="1"/>
+      <w:numFmt w:val="bullet"/>
+      <w:lvlText w:val="o"/>
+      <w:lvlJc w:val="left"/>
+      <w:pPr>
+        <w:ind w:left="5760" w:hanging="360"/>
+      </w:pPr>
+      <w:rPr>
+        <w:rFonts w:ascii="Courier New" w:hAnsi="Courier New" w:cs="Courier New" w:hint="default"/>
+      </w:rPr>
+    </w:lvl>
+    <w:lvl w:ilvl="8" w:tplc="04090005" w:tentative="1">
+      <w:start w:val="1"/>
+      <w:numFmt w:val="bullet"/>
+      <w:lvlText w:val=""/>
+      <w:lvlJc w:val="left"/>
+      <w:pPr>
+        <w:ind w:left="6480" w:hanging="360"/>
+      </w:pPr>
+      <w:rPr>
+        <w:rFonts w:ascii="Wingdings" w:hAnsi="Wingdings" w:hint="default"/>
+      </w:rPr>
+    </w:lvl>
+  </w:abstractNum>
+  <w:abstractNum w:abstractNumId="3" w15:restartNumberingAfterBreak="0">
     <w:nsid w:val="264C7413"/>
     <w:multiLevelType w:val="hybridMultilevel"/>
     <w:tmpl w:val="E9003F68"/>
@@ -2139,7 +2758,7 @@
       </w:rPr>
     </w:lvl>
   </w:abstractNum>
-  <w:abstractNum w:abstractNumId="2" w15:restartNumberingAfterBreak="0">
+  <w:abstractNum w:abstractNumId="4" w15:restartNumberingAfterBreak="0">
     <w:nsid w:val="4BEA09A9"/>
     <w:multiLevelType w:val="hybridMultilevel"/>
     <w:tmpl w:val="72C8E5B4"/>
@@ -2252,14 +2871,136 @@
       </w:rPr>
     </w:lvl>
   </w:abstractNum>
+  <w:abstractNum w:abstractNumId="5" w15:restartNumberingAfterBreak="0">
+    <w:nsid w:val="64002555"/>
+    <w:multiLevelType w:val="hybridMultilevel"/>
+    <w:tmpl w:val="EA382802"/>
+    <w:lvl w:ilvl="0" w:tplc="04090001">
+      <w:start w:val="1"/>
+      <w:numFmt w:val="bullet"/>
+      <w:lvlText w:val=""/>
+      <w:lvlJc w:val="left"/>
+      <w:pPr>
+        <w:ind w:left="720" w:hanging="360"/>
+      </w:pPr>
+      <w:rPr>
+        <w:rFonts w:ascii="Symbol" w:hAnsi="Symbol" w:hint="default"/>
+      </w:rPr>
+    </w:lvl>
+    <w:lvl w:ilvl="1" w:tplc="04090003" w:tentative="1">
+      <w:start w:val="1"/>
+      <w:numFmt w:val="bullet"/>
+      <w:lvlText w:val="o"/>
+      <w:lvlJc w:val="left"/>
+      <w:pPr>
+        <w:ind w:left="1440" w:hanging="360"/>
+      </w:pPr>
+      <w:rPr>
+        <w:rFonts w:ascii="Courier New" w:hAnsi="Courier New" w:cs="Courier New" w:hint="default"/>
+      </w:rPr>
+    </w:lvl>
+    <w:lvl w:ilvl="2" w:tplc="04090005" w:tentative="1">
+      <w:start w:val="1"/>
+      <w:numFmt w:val="bullet"/>
+      <w:lvlText w:val=""/>
+      <w:lvlJc w:val="left"/>
+      <w:pPr>
+        <w:ind w:left="2160" w:hanging="360"/>
+      </w:pPr>
+      <w:rPr>
+        <w:rFonts w:ascii="Wingdings" w:hAnsi="Wingdings" w:hint="default"/>
+      </w:rPr>
+    </w:lvl>
+    <w:lvl w:ilvl="3" w:tplc="04090001" w:tentative="1">
+      <w:start w:val="1"/>
+      <w:numFmt w:val="bullet"/>
+      <w:lvlText w:val=""/>
+      <w:lvlJc w:val="left"/>
+      <w:pPr>
+        <w:ind w:left="2880" w:hanging="360"/>
+      </w:pPr>
+      <w:rPr>
+        <w:rFonts w:ascii="Symbol" w:hAnsi="Symbol" w:hint="default"/>
+      </w:rPr>
+    </w:lvl>
+    <w:lvl w:ilvl="4" w:tplc="04090003" w:tentative="1">
+      <w:start w:val="1"/>
+      <w:numFmt w:val="bullet"/>
+      <w:lvlText w:val="o"/>
+      <w:lvlJc w:val="left"/>
+      <w:pPr>
+        <w:ind w:left="3600" w:hanging="360"/>
+      </w:pPr>
+      <w:rPr>
+        <w:rFonts w:ascii="Courier New" w:hAnsi="Courier New" w:cs="Courier New" w:hint="default"/>
+      </w:rPr>
+    </w:lvl>
+    <w:lvl w:ilvl="5" w:tplc="04090005" w:tentative="1">
+      <w:start w:val="1"/>
+      <w:numFmt w:val="bullet"/>
+      <w:lvlText w:val=""/>
+      <w:lvlJc w:val="left"/>
+      <w:pPr>
+        <w:ind w:left="4320" w:hanging="360"/>
+      </w:pPr>
+      <w:rPr>
+        <w:rFonts w:ascii="Wingdings" w:hAnsi="Wingdings" w:hint="default"/>
+      </w:rPr>
+    </w:lvl>
+    <w:lvl w:ilvl="6" w:tplc="04090001" w:tentative="1">
+      <w:start w:val="1"/>
+      <w:numFmt w:val="bullet"/>
+      <w:lvlText w:val=""/>
+      <w:lvlJc w:val="left"/>
+      <w:pPr>
+        <w:ind w:left="5040" w:hanging="360"/>
+      </w:pPr>
+      <w:rPr>
+        <w:rFonts w:ascii="Symbol" w:hAnsi="Symbol" w:hint="default"/>
+      </w:rPr>
+    </w:lvl>
+    <w:lvl w:ilvl="7" w:tplc="04090003" w:tentative="1">
+      <w:start w:val="1"/>
+      <w:numFmt w:val="bullet"/>
+      <w:lvlText w:val="o"/>
+      <w:lvlJc w:val="left"/>
+      <w:pPr>
+        <w:ind w:left="5760" w:hanging="360"/>
+      </w:pPr>
+      <w:rPr>
+        <w:rFonts w:ascii="Courier New" w:hAnsi="Courier New" w:cs="Courier New" w:hint="default"/>
+      </w:rPr>
+    </w:lvl>
+    <w:lvl w:ilvl="8" w:tplc="04090005" w:tentative="1">
+      <w:start w:val="1"/>
+      <w:numFmt w:val="bullet"/>
+      <w:lvlText w:val=""/>
+      <w:lvlJc w:val="left"/>
+      <w:pPr>
+        <w:ind w:left="6480" w:hanging="360"/>
+      </w:pPr>
+      <w:rPr>
+        <w:rFonts w:ascii="Wingdings" w:hAnsi="Wingdings" w:hint="default"/>
+      </w:rPr>
+    </w:lvl>
+  </w:abstractNum>
   <w:num w:numId="1" w16cid:durableId="310256803">
-    <w:abstractNumId w:val="2"/>
+    <w:abstractNumId w:val="4"/>
   </w:num>
   <w:num w:numId="2" w16cid:durableId="515116983">
     <w:abstractNumId w:val="0"/>
   </w:num>
   <w:num w:numId="3" w16cid:durableId="803738055">
+    <w:abstractNumId w:val="3"/>
+  </w:num>
+  <w:num w:numId="4" w16cid:durableId="1293364950">
     <w:abstractNumId w:val="1"/>
+  </w:num>
+  <w:num w:numId="5" w16cid:durableId="794449212">
+    <w:abstractNumId w:val="2"/>
+  </w:num>
+  <w:num w:numId="6" w16cid:durableId="2108771602">
+    <w:abstractNumId w:val="5"/>
   </w:num>
 </w:numbering>
 </file>

</xml_diff>